<commit_message>
Report and fixed some strings
</commit_message>
<xml_diff>
--- a/SO2_Relatorio.docx
+++ b/SO2_Relatorio.docx
@@ -577,7 +577,7 @@
     </w:p>
     <w:p>
       <w:pPr>
-        <w:pStyle w:val="11"/>
+        <w:pStyle w:val="13"/>
         <w:tabs>
           <w:tab w:val="right" w:leader="dot" w:pos="8306"/>
         </w:tabs>
@@ -631,7 +631,7 @@
           <w:szCs w:val="28"/>
           <w:lang w:val="pt-PT"/>
         </w:rPr>
-        <w:instrText xml:space="preserve"> HYPERLINK \l _Toc11362 </w:instrText>
+        <w:instrText xml:space="preserve"> HYPERLINK \l _Toc2968 </w:instrText>
       </w:r>
       <w:r>
         <w:rPr>
@@ -663,7 +663,7 @@
         <w:fldChar w:fldCharType="begin"/>
       </w:r>
       <w:r>
-        <w:instrText xml:space="preserve"> PAGEREF _Toc11362 \h </w:instrText>
+        <w:instrText xml:space="preserve"> PAGEREF _Toc2968 \h </w:instrText>
       </w:r>
       <w:r>
         <w:fldChar w:fldCharType="separate"/>
@@ -686,7 +686,7 @@
     </w:p>
     <w:p>
       <w:pPr>
-        <w:pStyle w:val="11"/>
+        <w:pStyle w:val="13"/>
         <w:tabs>
           <w:tab w:val="right" w:leader="dot" w:pos="8306"/>
         </w:tabs>
@@ -707,7 +707,7 @@
           <w:szCs w:val="28"/>
           <w:lang w:val="pt-PT"/>
         </w:rPr>
-        <w:instrText xml:space="preserve"> HYPERLINK \l _Toc20049 </w:instrText>
+        <w:instrText xml:space="preserve"> HYPERLINK \l _Toc17825 </w:instrText>
       </w:r>
       <w:r>
         <w:rPr>
@@ -739,13 +739,1139 @@
         <w:fldChar w:fldCharType="begin"/>
       </w:r>
       <w:r>
-        <w:instrText xml:space="preserve"> PAGEREF _Toc20049 \h </w:instrText>
+        <w:instrText xml:space="preserve"> PAGEREF _Toc17825 \h </w:instrText>
       </w:r>
       <w:r>
         <w:fldChar w:fldCharType="separate"/>
       </w:r>
       <w:r>
         <w:t>2</w:t>
+      </w:r>
+      <w:r>
+        <w:fldChar w:fldCharType="end"/>
+      </w:r>
+      <w:r>
+        <w:rPr>
+          <w:rFonts w:hint="default" w:ascii="Times New Roman" w:hAnsi="Times New Roman" w:cs="Times New Roman"/>
+          <w:bCs/>
+          <w:szCs w:val="28"/>
+          <w:lang w:val="pt-PT"/>
+        </w:rPr>
+        <w:fldChar w:fldCharType="end"/>
+      </w:r>
+    </w:p>
+    <w:p>
+      <w:pPr>
+        <w:pStyle w:val="14"/>
+        <w:tabs>
+          <w:tab w:val="right" w:leader="dot" w:pos="8306"/>
+        </w:tabs>
+      </w:pPr>
+      <w:r>
+        <w:rPr>
+          <w:rFonts w:hint="default" w:ascii="Times New Roman" w:hAnsi="Times New Roman" w:cs="Times New Roman"/>
+          <w:bCs/>
+          <w:szCs w:val="28"/>
+          <w:lang w:val="pt-PT"/>
+        </w:rPr>
+        <w:fldChar w:fldCharType="begin"/>
+      </w:r>
+      <w:r>
+        <w:rPr>
+          <w:rFonts w:hint="default" w:ascii="Times New Roman" w:hAnsi="Times New Roman" w:cs="Times New Roman"/>
+          <w:bCs/>
+          <w:szCs w:val="28"/>
+          <w:lang w:val="pt-PT"/>
+        </w:rPr>
+        <w:instrText xml:space="preserve"> HYPERLINK \l _Toc13452 </w:instrText>
+      </w:r>
+      <w:r>
+        <w:rPr>
+          <w:rFonts w:hint="default" w:ascii="Times New Roman" w:hAnsi="Times New Roman" w:cs="Times New Roman"/>
+          <w:bCs/>
+          <w:szCs w:val="28"/>
+          <w:lang w:val="pt-PT"/>
+        </w:rPr>
+        <w:fldChar w:fldCharType="separate"/>
+      </w:r>
+      <w:r>
+        <w:rPr>
+          <w:rFonts w:hint="default" w:ascii="SimSun" w:hAnsi="SimSun" w:eastAsia="SimSun" w:cs="SimSun"/>
+          <w:lang w:val="pt-PT"/>
+        </w:rPr>
+        <w:t xml:space="preserve">2.1. </w:t>
+      </w:r>
+      <w:r>
+        <w:rPr>
+          <w:rFonts w:hint="default"/>
+          <w:lang w:val="pt-PT"/>
+        </w:rPr>
+        <w:t>Memória partilhada</w:t>
+      </w:r>
+      <w:r>
+        <w:tab/>
+      </w:r>
+      <w:r>
+        <w:fldChar w:fldCharType="begin"/>
+      </w:r>
+      <w:r>
+        <w:instrText xml:space="preserve"> PAGEREF _Toc13452 \h </w:instrText>
+      </w:r>
+      <w:r>
+        <w:fldChar w:fldCharType="separate"/>
+      </w:r>
+      <w:r>
+        <w:t>2</w:t>
+      </w:r>
+      <w:r>
+        <w:fldChar w:fldCharType="end"/>
+      </w:r>
+      <w:r>
+        <w:rPr>
+          <w:rFonts w:hint="default" w:ascii="Times New Roman" w:hAnsi="Times New Roman" w:cs="Times New Roman"/>
+          <w:bCs/>
+          <w:szCs w:val="28"/>
+          <w:lang w:val="pt-PT"/>
+        </w:rPr>
+        <w:fldChar w:fldCharType="end"/>
+      </w:r>
+    </w:p>
+    <w:p>
+      <w:pPr>
+        <w:pStyle w:val="14"/>
+        <w:tabs>
+          <w:tab w:val="right" w:leader="dot" w:pos="8306"/>
+        </w:tabs>
+      </w:pPr>
+      <w:r>
+        <w:rPr>
+          <w:rFonts w:hint="default" w:ascii="Times New Roman" w:hAnsi="Times New Roman" w:cs="Times New Roman"/>
+          <w:bCs/>
+          <w:szCs w:val="28"/>
+          <w:lang w:val="pt-PT"/>
+        </w:rPr>
+        <w:fldChar w:fldCharType="begin"/>
+      </w:r>
+      <w:r>
+        <w:rPr>
+          <w:rFonts w:hint="default" w:ascii="Times New Roman" w:hAnsi="Times New Roman" w:cs="Times New Roman"/>
+          <w:bCs/>
+          <w:szCs w:val="28"/>
+          <w:lang w:val="pt-PT"/>
+        </w:rPr>
+        <w:instrText xml:space="preserve"> HYPERLINK \l _Toc31845 </w:instrText>
+      </w:r>
+      <w:r>
+        <w:rPr>
+          <w:rFonts w:hint="default" w:ascii="Times New Roman" w:hAnsi="Times New Roman" w:cs="Times New Roman"/>
+          <w:bCs/>
+          <w:szCs w:val="28"/>
+          <w:lang w:val="pt-PT"/>
+        </w:rPr>
+        <w:fldChar w:fldCharType="separate"/>
+      </w:r>
+      <w:r>
+        <w:rPr>
+          <w:rFonts w:hint="default" w:ascii="SimSun" w:hAnsi="SimSun" w:eastAsia="SimSun" w:cs="SimSun"/>
+          <w:lang w:val="pt-PT"/>
+        </w:rPr>
+        <w:t xml:space="preserve">2.2. </w:t>
+      </w:r>
+      <w:r>
+        <w:rPr>
+          <w:rFonts w:hint="default"/>
+          <w:lang w:val="pt-PT"/>
+        </w:rPr>
+        <w:t>Mutexes e Semáforos</w:t>
+      </w:r>
+      <w:r>
+        <w:tab/>
+      </w:r>
+      <w:r>
+        <w:fldChar w:fldCharType="begin"/>
+      </w:r>
+      <w:r>
+        <w:instrText xml:space="preserve"> PAGEREF _Toc31845 \h </w:instrText>
+      </w:r>
+      <w:r>
+        <w:fldChar w:fldCharType="separate"/>
+      </w:r>
+      <w:r>
+        <w:t>2</w:t>
+      </w:r>
+      <w:r>
+        <w:fldChar w:fldCharType="end"/>
+      </w:r>
+      <w:r>
+        <w:rPr>
+          <w:rFonts w:hint="default" w:ascii="Times New Roman" w:hAnsi="Times New Roman" w:cs="Times New Roman"/>
+          <w:bCs/>
+          <w:szCs w:val="28"/>
+          <w:lang w:val="pt-PT"/>
+        </w:rPr>
+        <w:fldChar w:fldCharType="end"/>
+      </w:r>
+    </w:p>
+    <w:p>
+      <w:pPr>
+        <w:pStyle w:val="14"/>
+        <w:tabs>
+          <w:tab w:val="right" w:leader="dot" w:pos="8306"/>
+        </w:tabs>
+      </w:pPr>
+      <w:r>
+        <w:rPr>
+          <w:rFonts w:hint="default" w:ascii="Times New Roman" w:hAnsi="Times New Roman" w:cs="Times New Roman"/>
+          <w:bCs/>
+          <w:szCs w:val="28"/>
+          <w:lang w:val="pt-PT"/>
+        </w:rPr>
+        <w:fldChar w:fldCharType="begin"/>
+      </w:r>
+      <w:r>
+        <w:rPr>
+          <w:rFonts w:hint="default" w:ascii="Times New Roman" w:hAnsi="Times New Roman" w:cs="Times New Roman"/>
+          <w:bCs/>
+          <w:szCs w:val="28"/>
+          <w:lang w:val="pt-PT"/>
+        </w:rPr>
+        <w:instrText xml:space="preserve"> HYPERLINK \l _Toc25594 </w:instrText>
+      </w:r>
+      <w:r>
+        <w:rPr>
+          <w:rFonts w:hint="default" w:ascii="Times New Roman" w:hAnsi="Times New Roman" w:cs="Times New Roman"/>
+          <w:bCs/>
+          <w:szCs w:val="28"/>
+          <w:lang w:val="pt-PT"/>
+        </w:rPr>
+        <w:fldChar w:fldCharType="separate"/>
+      </w:r>
+      <w:r>
+        <w:rPr>
+          <w:rFonts w:hint="default" w:ascii="SimSun" w:hAnsi="SimSun" w:eastAsia="SimSun" w:cs="SimSun"/>
+          <w:lang w:val="pt-PT"/>
+        </w:rPr>
+        <w:t xml:space="preserve">2.3. </w:t>
+      </w:r>
+      <w:r>
+        <w:rPr>
+          <w:rFonts w:hint="default"/>
+          <w:lang w:val="pt-PT"/>
+        </w:rPr>
+        <w:t>Heartbeat</w:t>
+      </w:r>
+      <w:r>
+        <w:tab/>
+      </w:r>
+      <w:r>
+        <w:fldChar w:fldCharType="begin"/>
+      </w:r>
+      <w:r>
+        <w:instrText xml:space="preserve"> PAGEREF _Toc25594 \h </w:instrText>
+      </w:r>
+      <w:r>
+        <w:fldChar w:fldCharType="separate"/>
+      </w:r>
+      <w:r>
+        <w:t>2</w:t>
+      </w:r>
+      <w:r>
+        <w:fldChar w:fldCharType="end"/>
+      </w:r>
+      <w:r>
+        <w:rPr>
+          <w:rFonts w:hint="default" w:ascii="Times New Roman" w:hAnsi="Times New Roman" w:cs="Times New Roman"/>
+          <w:bCs/>
+          <w:szCs w:val="28"/>
+          <w:lang w:val="pt-PT"/>
+        </w:rPr>
+        <w:fldChar w:fldCharType="end"/>
+      </w:r>
+    </w:p>
+    <w:p>
+      <w:pPr>
+        <w:pStyle w:val="14"/>
+        <w:tabs>
+          <w:tab w:val="right" w:leader="dot" w:pos="8306"/>
+        </w:tabs>
+      </w:pPr>
+      <w:r>
+        <w:rPr>
+          <w:rFonts w:hint="default" w:ascii="Times New Roman" w:hAnsi="Times New Roman" w:cs="Times New Roman"/>
+          <w:bCs/>
+          <w:szCs w:val="28"/>
+          <w:lang w:val="pt-PT"/>
+        </w:rPr>
+        <w:fldChar w:fldCharType="begin"/>
+      </w:r>
+      <w:r>
+        <w:rPr>
+          <w:rFonts w:hint="default" w:ascii="Times New Roman" w:hAnsi="Times New Roman" w:cs="Times New Roman"/>
+          <w:bCs/>
+          <w:szCs w:val="28"/>
+          <w:lang w:val="pt-PT"/>
+        </w:rPr>
+        <w:instrText xml:space="preserve"> HYPERLINK \l _Toc14603 </w:instrText>
+      </w:r>
+      <w:r>
+        <w:rPr>
+          <w:rFonts w:hint="default" w:ascii="Times New Roman" w:hAnsi="Times New Roman" w:cs="Times New Roman"/>
+          <w:bCs/>
+          <w:szCs w:val="28"/>
+          <w:lang w:val="pt-PT"/>
+        </w:rPr>
+        <w:fldChar w:fldCharType="separate"/>
+      </w:r>
+      <w:r>
+        <w:rPr>
+          <w:rFonts w:hint="default" w:ascii="SimSun" w:hAnsi="SimSun" w:eastAsia="SimSun" w:cs="SimSun"/>
+          <w:lang w:val="pt-PT"/>
+        </w:rPr>
+        <w:t xml:space="preserve">2.4. </w:t>
+      </w:r>
+      <w:r>
+        <w:rPr>
+          <w:rFonts w:hint="default"/>
+          <w:lang w:val="pt-PT"/>
+        </w:rPr>
+        <w:t>Critical Section</w:t>
+      </w:r>
+      <w:r>
+        <w:tab/>
+      </w:r>
+      <w:r>
+        <w:fldChar w:fldCharType="begin"/>
+      </w:r>
+      <w:r>
+        <w:instrText xml:space="preserve"> PAGEREF _Toc14603 \h </w:instrText>
+      </w:r>
+      <w:r>
+        <w:fldChar w:fldCharType="separate"/>
+      </w:r>
+      <w:r>
+        <w:t>2</w:t>
+      </w:r>
+      <w:r>
+        <w:fldChar w:fldCharType="end"/>
+      </w:r>
+      <w:r>
+        <w:rPr>
+          <w:rFonts w:hint="default" w:ascii="Times New Roman" w:hAnsi="Times New Roman" w:cs="Times New Roman"/>
+          <w:bCs/>
+          <w:szCs w:val="28"/>
+          <w:lang w:val="pt-PT"/>
+        </w:rPr>
+        <w:fldChar w:fldCharType="end"/>
+      </w:r>
+    </w:p>
+    <w:p>
+      <w:pPr>
+        <w:pStyle w:val="14"/>
+        <w:tabs>
+          <w:tab w:val="right" w:leader="dot" w:pos="8306"/>
+        </w:tabs>
+      </w:pPr>
+      <w:r>
+        <w:rPr>
+          <w:rFonts w:hint="default" w:ascii="Times New Roman" w:hAnsi="Times New Roman" w:cs="Times New Roman"/>
+          <w:bCs/>
+          <w:szCs w:val="28"/>
+          <w:lang w:val="pt-PT"/>
+        </w:rPr>
+        <w:fldChar w:fldCharType="begin"/>
+      </w:r>
+      <w:r>
+        <w:rPr>
+          <w:rFonts w:hint="default" w:ascii="Times New Roman" w:hAnsi="Times New Roman" w:cs="Times New Roman"/>
+          <w:bCs/>
+          <w:szCs w:val="28"/>
+          <w:lang w:val="pt-PT"/>
+        </w:rPr>
+        <w:instrText xml:space="preserve"> HYPERLINK \l _Toc31453 </w:instrText>
+      </w:r>
+      <w:r>
+        <w:rPr>
+          <w:rFonts w:hint="default" w:ascii="Times New Roman" w:hAnsi="Times New Roman" w:cs="Times New Roman"/>
+          <w:bCs/>
+          <w:szCs w:val="28"/>
+          <w:lang w:val="pt-PT"/>
+        </w:rPr>
+        <w:fldChar w:fldCharType="separate"/>
+      </w:r>
+      <w:r>
+        <w:rPr>
+          <w:rFonts w:hint="default" w:ascii="SimSun" w:hAnsi="SimSun" w:eastAsia="SimSun" w:cs="SimSun"/>
+          <w:lang w:val="pt-PT"/>
+        </w:rPr>
+        <w:t xml:space="preserve">2.5. </w:t>
+      </w:r>
+      <w:r>
+        <w:rPr>
+          <w:rFonts w:hint="default"/>
+          <w:lang w:val="pt-PT"/>
+        </w:rPr>
+        <w:t>Eventos</w:t>
+      </w:r>
+      <w:r>
+        <w:tab/>
+      </w:r>
+      <w:r>
+        <w:fldChar w:fldCharType="begin"/>
+      </w:r>
+      <w:r>
+        <w:instrText xml:space="preserve"> PAGEREF _Toc31453 \h </w:instrText>
+      </w:r>
+      <w:r>
+        <w:fldChar w:fldCharType="separate"/>
+      </w:r>
+      <w:r>
+        <w:t>2</w:t>
+      </w:r>
+      <w:r>
+        <w:fldChar w:fldCharType="end"/>
+      </w:r>
+      <w:r>
+        <w:rPr>
+          <w:rFonts w:hint="default" w:ascii="Times New Roman" w:hAnsi="Times New Roman" w:cs="Times New Roman"/>
+          <w:bCs/>
+          <w:szCs w:val="28"/>
+          <w:lang w:val="pt-PT"/>
+        </w:rPr>
+        <w:fldChar w:fldCharType="end"/>
+      </w:r>
+    </w:p>
+    <w:p>
+      <w:pPr>
+        <w:pStyle w:val="13"/>
+        <w:tabs>
+          <w:tab w:val="right" w:leader="dot" w:pos="8306"/>
+        </w:tabs>
+      </w:pPr>
+      <w:r>
+        <w:rPr>
+          <w:rFonts w:hint="default" w:ascii="Times New Roman" w:hAnsi="Times New Roman" w:cs="Times New Roman"/>
+          <w:bCs/>
+          <w:szCs w:val="28"/>
+          <w:lang w:val="pt-PT"/>
+        </w:rPr>
+        <w:fldChar w:fldCharType="begin"/>
+      </w:r>
+      <w:r>
+        <w:rPr>
+          <w:rFonts w:hint="default" w:ascii="Times New Roman" w:hAnsi="Times New Roman" w:cs="Times New Roman"/>
+          <w:bCs/>
+          <w:szCs w:val="28"/>
+          <w:lang w:val="pt-PT"/>
+        </w:rPr>
+        <w:instrText xml:space="preserve"> HYPERLINK \l _Toc1287 </w:instrText>
+      </w:r>
+      <w:r>
+        <w:rPr>
+          <w:rFonts w:hint="default" w:ascii="Times New Roman" w:hAnsi="Times New Roman" w:cs="Times New Roman"/>
+          <w:bCs/>
+          <w:szCs w:val="28"/>
+          <w:lang w:val="pt-PT"/>
+        </w:rPr>
+        <w:fldChar w:fldCharType="separate"/>
+      </w:r>
+      <w:r>
+        <w:rPr>
+          <w:rFonts w:hint="default" w:ascii="SimSun" w:hAnsi="SimSun" w:eastAsia="SimSun" w:cs="SimSun"/>
+          <w:lang w:val="pt-PT"/>
+        </w:rPr>
+        <w:t xml:space="preserve">3. </w:t>
+      </w:r>
+      <w:r>
+        <w:rPr>
+          <w:rFonts w:hint="default"/>
+          <w:lang w:val="pt-PT"/>
+        </w:rPr>
+        <w:t>Estruturas de dados</w:t>
+      </w:r>
+      <w:r>
+        <w:tab/>
+      </w:r>
+      <w:r>
+        <w:fldChar w:fldCharType="begin"/>
+      </w:r>
+      <w:r>
+        <w:instrText xml:space="preserve"> PAGEREF _Toc1287 \h </w:instrText>
+      </w:r>
+      <w:r>
+        <w:fldChar w:fldCharType="separate"/>
+      </w:r>
+      <w:r>
+        <w:t>3</w:t>
+      </w:r>
+      <w:r>
+        <w:fldChar w:fldCharType="end"/>
+      </w:r>
+      <w:r>
+        <w:rPr>
+          <w:rFonts w:hint="default" w:ascii="Times New Roman" w:hAnsi="Times New Roman" w:cs="Times New Roman"/>
+          <w:bCs/>
+          <w:szCs w:val="28"/>
+          <w:lang w:val="pt-PT"/>
+        </w:rPr>
+        <w:fldChar w:fldCharType="end"/>
+      </w:r>
+    </w:p>
+    <w:p>
+      <w:pPr>
+        <w:pStyle w:val="14"/>
+        <w:tabs>
+          <w:tab w:val="right" w:leader="dot" w:pos="8306"/>
+        </w:tabs>
+      </w:pPr>
+      <w:r>
+        <w:rPr>
+          <w:rFonts w:hint="default" w:ascii="Times New Roman" w:hAnsi="Times New Roman" w:cs="Times New Roman"/>
+          <w:bCs/>
+          <w:szCs w:val="28"/>
+          <w:lang w:val="pt-PT"/>
+        </w:rPr>
+        <w:fldChar w:fldCharType="begin"/>
+      </w:r>
+      <w:r>
+        <w:rPr>
+          <w:rFonts w:hint="default" w:ascii="Times New Roman" w:hAnsi="Times New Roman" w:cs="Times New Roman"/>
+          <w:bCs/>
+          <w:szCs w:val="28"/>
+          <w:lang w:val="pt-PT"/>
+        </w:rPr>
+        <w:instrText xml:space="preserve"> HYPERLINK \l _Toc32663 </w:instrText>
+      </w:r>
+      <w:r>
+        <w:rPr>
+          <w:rFonts w:hint="default" w:ascii="Times New Roman" w:hAnsi="Times New Roman" w:cs="Times New Roman"/>
+          <w:bCs/>
+          <w:szCs w:val="28"/>
+          <w:lang w:val="pt-PT"/>
+        </w:rPr>
+        <w:fldChar w:fldCharType="separate"/>
+      </w:r>
+      <w:r>
+        <w:rPr>
+          <w:rFonts w:hint="default" w:ascii="SimSun" w:hAnsi="SimSun" w:eastAsia="SimSun" w:cs="SimSun"/>
+          <w:lang w:val="pt-PT"/>
+        </w:rPr>
+        <w:t xml:space="preserve">3.1. </w:t>
+      </w:r>
+      <w:r>
+        <w:rPr>
+          <w:rFonts w:hint="default"/>
+          <w:lang w:val="pt-PT"/>
+        </w:rPr>
+        <w:t>Estrutura Airport</w:t>
+      </w:r>
+      <w:r>
+        <w:tab/>
+      </w:r>
+      <w:r>
+        <w:fldChar w:fldCharType="begin"/>
+      </w:r>
+      <w:r>
+        <w:instrText xml:space="preserve"> PAGEREF _Toc32663 \h </w:instrText>
+      </w:r>
+      <w:r>
+        <w:fldChar w:fldCharType="separate"/>
+      </w:r>
+      <w:r>
+        <w:t>3</w:t>
+      </w:r>
+      <w:r>
+        <w:fldChar w:fldCharType="end"/>
+      </w:r>
+      <w:r>
+        <w:rPr>
+          <w:rFonts w:hint="default" w:ascii="Times New Roman" w:hAnsi="Times New Roman" w:cs="Times New Roman"/>
+          <w:bCs/>
+          <w:szCs w:val="28"/>
+          <w:lang w:val="pt-PT"/>
+        </w:rPr>
+        <w:fldChar w:fldCharType="end"/>
+      </w:r>
+    </w:p>
+    <w:p>
+      <w:pPr>
+        <w:pStyle w:val="14"/>
+        <w:tabs>
+          <w:tab w:val="right" w:leader="dot" w:pos="8306"/>
+        </w:tabs>
+      </w:pPr>
+      <w:r>
+        <w:rPr>
+          <w:rFonts w:hint="default" w:ascii="Times New Roman" w:hAnsi="Times New Roman" w:cs="Times New Roman"/>
+          <w:bCs/>
+          <w:szCs w:val="28"/>
+          <w:lang w:val="pt-PT"/>
+        </w:rPr>
+        <w:fldChar w:fldCharType="begin"/>
+      </w:r>
+      <w:r>
+        <w:rPr>
+          <w:rFonts w:hint="default" w:ascii="Times New Roman" w:hAnsi="Times New Roman" w:cs="Times New Roman"/>
+          <w:bCs/>
+          <w:szCs w:val="28"/>
+          <w:lang w:val="pt-PT"/>
+        </w:rPr>
+        <w:instrText xml:space="preserve"> HYPERLINK \l _Toc27889 </w:instrText>
+      </w:r>
+      <w:r>
+        <w:rPr>
+          <w:rFonts w:hint="default" w:ascii="Times New Roman" w:hAnsi="Times New Roman" w:cs="Times New Roman"/>
+          <w:bCs/>
+          <w:szCs w:val="28"/>
+          <w:lang w:val="pt-PT"/>
+        </w:rPr>
+        <w:fldChar w:fldCharType="separate"/>
+      </w:r>
+      <w:r>
+        <w:rPr>
+          <w:rFonts w:hint="default" w:ascii="SimSun" w:hAnsi="SimSun" w:eastAsia="SimSun" w:cs="SimSun"/>
+          <w:lang w:val="pt-PT"/>
+        </w:rPr>
+        <w:t xml:space="preserve">3.2. </w:t>
+      </w:r>
+      <w:r>
+        <w:rPr>
+          <w:rFonts w:hint="default"/>
+          <w:lang w:val="pt-PT"/>
+        </w:rPr>
+        <w:t>Estrutua Airplane</w:t>
+      </w:r>
+      <w:r>
+        <w:tab/>
+      </w:r>
+      <w:r>
+        <w:fldChar w:fldCharType="begin"/>
+      </w:r>
+      <w:r>
+        <w:instrText xml:space="preserve"> PAGEREF _Toc27889 \h </w:instrText>
+      </w:r>
+      <w:r>
+        <w:fldChar w:fldCharType="separate"/>
+      </w:r>
+      <w:r>
+        <w:t>3</w:t>
+      </w:r>
+      <w:r>
+        <w:fldChar w:fldCharType="end"/>
+      </w:r>
+      <w:r>
+        <w:rPr>
+          <w:rFonts w:hint="default" w:ascii="Times New Roman" w:hAnsi="Times New Roman" w:cs="Times New Roman"/>
+          <w:bCs/>
+          <w:szCs w:val="28"/>
+          <w:lang w:val="pt-PT"/>
+        </w:rPr>
+        <w:fldChar w:fldCharType="end"/>
+      </w:r>
+    </w:p>
+    <w:p>
+      <w:pPr>
+        <w:pStyle w:val="14"/>
+        <w:tabs>
+          <w:tab w:val="right" w:leader="dot" w:pos="8306"/>
+        </w:tabs>
+      </w:pPr>
+      <w:r>
+        <w:rPr>
+          <w:rFonts w:hint="default" w:ascii="Times New Roman" w:hAnsi="Times New Roman" w:cs="Times New Roman"/>
+          <w:bCs/>
+          <w:szCs w:val="28"/>
+          <w:lang w:val="pt-PT"/>
+        </w:rPr>
+        <w:fldChar w:fldCharType="begin"/>
+      </w:r>
+      <w:r>
+        <w:rPr>
+          <w:rFonts w:hint="default" w:ascii="Times New Roman" w:hAnsi="Times New Roman" w:cs="Times New Roman"/>
+          <w:bCs/>
+          <w:szCs w:val="28"/>
+          <w:lang w:val="pt-PT"/>
+        </w:rPr>
+        <w:instrText xml:space="preserve"> HYPERLINK \l _Toc21808 </w:instrText>
+      </w:r>
+      <w:r>
+        <w:rPr>
+          <w:rFonts w:hint="default" w:ascii="Times New Roman" w:hAnsi="Times New Roman" w:cs="Times New Roman"/>
+          <w:bCs/>
+          <w:szCs w:val="28"/>
+          <w:lang w:val="pt-PT"/>
+        </w:rPr>
+        <w:fldChar w:fldCharType="separate"/>
+      </w:r>
+      <w:r>
+        <w:rPr>
+          <w:rFonts w:hint="default" w:ascii="SimSun" w:hAnsi="SimSun" w:eastAsia="SimSun" w:cs="SimSun"/>
+          <w:lang w:val="pt-PT"/>
+        </w:rPr>
+        <w:t xml:space="preserve">3.3. </w:t>
+      </w:r>
+      <w:r>
+        <w:rPr>
+          <w:rFonts w:hint="default"/>
+          <w:lang w:val="pt-PT"/>
+        </w:rPr>
+        <w:t>Estrutura Command</w:t>
+      </w:r>
+      <w:r>
+        <w:tab/>
+      </w:r>
+      <w:r>
+        <w:fldChar w:fldCharType="begin"/>
+      </w:r>
+      <w:r>
+        <w:instrText xml:space="preserve"> PAGEREF _Toc21808 \h </w:instrText>
+      </w:r>
+      <w:r>
+        <w:fldChar w:fldCharType="separate"/>
+      </w:r>
+      <w:r>
+        <w:t>3</w:t>
+      </w:r>
+      <w:r>
+        <w:fldChar w:fldCharType="end"/>
+      </w:r>
+      <w:r>
+        <w:rPr>
+          <w:rFonts w:hint="default" w:ascii="Times New Roman" w:hAnsi="Times New Roman" w:cs="Times New Roman"/>
+          <w:bCs/>
+          <w:szCs w:val="28"/>
+          <w:lang w:val="pt-PT"/>
+        </w:rPr>
+        <w:fldChar w:fldCharType="end"/>
+      </w:r>
+    </w:p>
+    <w:p>
+      <w:pPr>
+        <w:pStyle w:val="14"/>
+        <w:tabs>
+          <w:tab w:val="right" w:leader="dot" w:pos="8306"/>
+        </w:tabs>
+      </w:pPr>
+      <w:r>
+        <w:rPr>
+          <w:rFonts w:hint="default" w:ascii="Times New Roman" w:hAnsi="Times New Roman" w:cs="Times New Roman"/>
+          <w:bCs/>
+          <w:szCs w:val="28"/>
+          <w:lang w:val="pt-PT"/>
+        </w:rPr>
+        <w:fldChar w:fldCharType="begin"/>
+      </w:r>
+      <w:r>
+        <w:rPr>
+          <w:rFonts w:hint="default" w:ascii="Times New Roman" w:hAnsi="Times New Roman" w:cs="Times New Roman"/>
+          <w:bCs/>
+          <w:szCs w:val="28"/>
+          <w:lang w:val="pt-PT"/>
+        </w:rPr>
+        <w:instrText xml:space="preserve"> HYPERLINK \l _Toc30007 </w:instrText>
+      </w:r>
+      <w:r>
+        <w:rPr>
+          <w:rFonts w:hint="default" w:ascii="Times New Roman" w:hAnsi="Times New Roman" w:cs="Times New Roman"/>
+          <w:bCs/>
+          <w:szCs w:val="28"/>
+          <w:lang w:val="pt-PT"/>
+        </w:rPr>
+        <w:fldChar w:fldCharType="separate"/>
+      </w:r>
+      <w:r>
+        <w:rPr>
+          <w:rFonts w:hint="default" w:ascii="SimSun" w:hAnsi="SimSun" w:eastAsia="SimSun" w:cs="SimSun"/>
+          <w:lang w:val="pt-PT"/>
+        </w:rPr>
+        <w:t xml:space="preserve">3.4. </w:t>
+      </w:r>
+      <w:r>
+        <w:rPr>
+          <w:rFonts w:hint="default"/>
+          <w:lang w:val="pt-PT"/>
+        </w:rPr>
+        <w:t>Estrutura SharedBuffer</w:t>
+      </w:r>
+      <w:r>
+        <w:tab/>
+      </w:r>
+      <w:r>
+        <w:fldChar w:fldCharType="begin"/>
+      </w:r>
+      <w:r>
+        <w:instrText xml:space="preserve"> PAGEREF _Toc30007 \h </w:instrText>
+      </w:r>
+      <w:r>
+        <w:fldChar w:fldCharType="separate"/>
+      </w:r>
+      <w:r>
+        <w:t>4</w:t>
+      </w:r>
+      <w:r>
+        <w:fldChar w:fldCharType="end"/>
+      </w:r>
+      <w:r>
+        <w:rPr>
+          <w:rFonts w:hint="default" w:ascii="Times New Roman" w:hAnsi="Times New Roman" w:cs="Times New Roman"/>
+          <w:bCs/>
+          <w:szCs w:val="28"/>
+          <w:lang w:val="pt-PT"/>
+        </w:rPr>
+        <w:fldChar w:fldCharType="end"/>
+      </w:r>
+    </w:p>
+    <w:p>
+      <w:pPr>
+        <w:pStyle w:val="14"/>
+        <w:tabs>
+          <w:tab w:val="right" w:leader="dot" w:pos="8306"/>
+        </w:tabs>
+      </w:pPr>
+      <w:r>
+        <w:rPr>
+          <w:rFonts w:hint="default" w:ascii="Times New Roman" w:hAnsi="Times New Roman" w:cs="Times New Roman"/>
+          <w:bCs/>
+          <w:szCs w:val="28"/>
+          <w:lang w:val="pt-PT"/>
+        </w:rPr>
+        <w:fldChar w:fldCharType="begin"/>
+      </w:r>
+      <w:r>
+        <w:rPr>
+          <w:rFonts w:hint="default" w:ascii="Times New Roman" w:hAnsi="Times New Roman" w:cs="Times New Roman"/>
+          <w:bCs/>
+          <w:szCs w:val="28"/>
+          <w:lang w:val="pt-PT"/>
+        </w:rPr>
+        <w:instrText xml:space="preserve"> HYPERLINK \l _Toc3527 </w:instrText>
+      </w:r>
+      <w:r>
+        <w:rPr>
+          <w:rFonts w:hint="default" w:ascii="Times New Roman" w:hAnsi="Times New Roman" w:cs="Times New Roman"/>
+          <w:bCs/>
+          <w:szCs w:val="28"/>
+          <w:lang w:val="pt-PT"/>
+        </w:rPr>
+        <w:fldChar w:fldCharType="separate"/>
+      </w:r>
+      <w:r>
+        <w:rPr>
+          <w:rFonts w:hint="default" w:ascii="SimSun" w:hAnsi="SimSun" w:eastAsia="SimSun" w:cs="SimSun"/>
+          <w:lang w:val="pt-PT"/>
+        </w:rPr>
+        <w:t xml:space="preserve">3.5. </w:t>
+      </w:r>
+      <w:r>
+        <w:rPr>
+          <w:rFonts w:hint="default"/>
+          <w:lang w:val="pt-PT"/>
+        </w:rPr>
+        <w:t>Estrutura SharedMemory</w:t>
+      </w:r>
+      <w:r>
+        <w:tab/>
+      </w:r>
+      <w:r>
+        <w:fldChar w:fldCharType="begin"/>
+      </w:r>
+      <w:r>
+        <w:instrText xml:space="preserve"> PAGEREF _Toc3527 \h </w:instrText>
+      </w:r>
+      <w:r>
+        <w:fldChar w:fldCharType="separate"/>
+      </w:r>
+      <w:r>
+        <w:t>4</w:t>
+      </w:r>
+      <w:r>
+        <w:fldChar w:fldCharType="end"/>
+      </w:r>
+      <w:r>
+        <w:rPr>
+          <w:rFonts w:hint="default" w:ascii="Times New Roman" w:hAnsi="Times New Roman" w:cs="Times New Roman"/>
+          <w:bCs/>
+          <w:szCs w:val="28"/>
+          <w:lang w:val="pt-PT"/>
+        </w:rPr>
+        <w:fldChar w:fldCharType="end"/>
+      </w:r>
+    </w:p>
+    <w:p>
+      <w:pPr>
+        <w:pStyle w:val="13"/>
+        <w:tabs>
+          <w:tab w:val="right" w:leader="dot" w:pos="8306"/>
+        </w:tabs>
+      </w:pPr>
+      <w:r>
+        <w:rPr>
+          <w:rFonts w:hint="default" w:ascii="Times New Roman" w:hAnsi="Times New Roman" w:cs="Times New Roman"/>
+          <w:bCs/>
+          <w:szCs w:val="28"/>
+          <w:lang w:val="pt-PT"/>
+        </w:rPr>
+        <w:fldChar w:fldCharType="begin"/>
+      </w:r>
+      <w:r>
+        <w:rPr>
+          <w:rFonts w:hint="default" w:ascii="Times New Roman" w:hAnsi="Times New Roman" w:cs="Times New Roman"/>
+          <w:bCs/>
+          <w:szCs w:val="28"/>
+          <w:lang w:val="pt-PT"/>
+        </w:rPr>
+        <w:instrText xml:space="preserve"> HYPERLINK \l _Toc4444 </w:instrText>
+      </w:r>
+      <w:r>
+        <w:rPr>
+          <w:rFonts w:hint="default" w:ascii="Times New Roman" w:hAnsi="Times New Roman" w:cs="Times New Roman"/>
+          <w:bCs/>
+          <w:szCs w:val="28"/>
+          <w:lang w:val="pt-PT"/>
+        </w:rPr>
+        <w:fldChar w:fldCharType="separate"/>
+      </w:r>
+      <w:r>
+        <w:rPr>
+          <w:rFonts w:hint="default" w:ascii="SimSun" w:hAnsi="SimSun" w:eastAsia="SimSun" w:cs="SimSun"/>
+          <w:lang w:val="pt-PT"/>
+        </w:rPr>
+        <w:t xml:space="preserve">4. </w:t>
+      </w:r>
+      <w:r>
+        <w:rPr>
+          <w:rFonts w:hint="default"/>
+          <w:lang w:val="pt-PT"/>
+        </w:rPr>
+        <w:t>Bibliotecas dinâmicas</w:t>
+      </w:r>
+      <w:r>
+        <w:tab/>
+      </w:r>
+      <w:r>
+        <w:fldChar w:fldCharType="begin"/>
+      </w:r>
+      <w:r>
+        <w:instrText xml:space="preserve"> PAGEREF _Toc4444 \h </w:instrText>
+      </w:r>
+      <w:r>
+        <w:fldChar w:fldCharType="separate"/>
+      </w:r>
+      <w:r>
+        <w:t>5</w:t>
+      </w:r>
+      <w:r>
+        <w:fldChar w:fldCharType="end"/>
+      </w:r>
+      <w:r>
+        <w:rPr>
+          <w:rFonts w:hint="default" w:ascii="Times New Roman" w:hAnsi="Times New Roman" w:cs="Times New Roman"/>
+          <w:bCs/>
+          <w:szCs w:val="28"/>
+          <w:lang w:val="pt-PT"/>
+        </w:rPr>
+        <w:fldChar w:fldCharType="end"/>
+      </w:r>
+    </w:p>
+    <w:p>
+      <w:pPr>
+        <w:pStyle w:val="13"/>
+        <w:tabs>
+          <w:tab w:val="right" w:leader="dot" w:pos="8306"/>
+        </w:tabs>
+      </w:pPr>
+      <w:r>
+        <w:rPr>
+          <w:rFonts w:hint="default" w:ascii="Times New Roman" w:hAnsi="Times New Roman" w:cs="Times New Roman"/>
+          <w:bCs/>
+          <w:szCs w:val="28"/>
+          <w:lang w:val="pt-PT"/>
+        </w:rPr>
+        <w:fldChar w:fldCharType="begin"/>
+      </w:r>
+      <w:r>
+        <w:rPr>
+          <w:rFonts w:hint="default" w:ascii="Times New Roman" w:hAnsi="Times New Roman" w:cs="Times New Roman"/>
+          <w:bCs/>
+          <w:szCs w:val="28"/>
+          <w:lang w:val="pt-PT"/>
+        </w:rPr>
+        <w:instrText xml:space="preserve"> HYPERLINK \l _Toc14656 </w:instrText>
+      </w:r>
+      <w:r>
+        <w:rPr>
+          <w:rFonts w:hint="default" w:ascii="Times New Roman" w:hAnsi="Times New Roman" w:cs="Times New Roman"/>
+          <w:bCs/>
+          <w:szCs w:val="28"/>
+          <w:lang w:val="pt-PT"/>
+        </w:rPr>
+        <w:fldChar w:fldCharType="separate"/>
+      </w:r>
+      <w:r>
+        <w:rPr>
+          <w:rFonts w:hint="default" w:ascii="SimSun" w:hAnsi="SimSun" w:eastAsia="SimSun" w:cs="SimSun"/>
+          <w:lang w:val="pt-PT"/>
+        </w:rPr>
+        <w:t xml:space="preserve">5. </w:t>
+      </w:r>
+      <w:r>
+        <w:rPr>
+          <w:rFonts w:hint="default"/>
+          <w:lang w:val="pt-PT"/>
+        </w:rPr>
+        <w:t>Conclusão</w:t>
+      </w:r>
+      <w:r>
+        <w:tab/>
+      </w:r>
+      <w:r>
+        <w:fldChar w:fldCharType="begin"/>
+      </w:r>
+      <w:r>
+        <w:instrText xml:space="preserve"> PAGEREF _Toc14656 \h </w:instrText>
+      </w:r>
+      <w:r>
+        <w:fldChar w:fldCharType="separate"/>
+      </w:r>
+      <w:r>
+        <w:t>6</w:t>
+      </w:r>
+      <w:r>
+        <w:fldChar w:fldCharType="end"/>
+      </w:r>
+      <w:r>
+        <w:rPr>
+          <w:rFonts w:hint="default" w:ascii="Times New Roman" w:hAnsi="Times New Roman" w:cs="Times New Roman"/>
+          <w:bCs/>
+          <w:szCs w:val="28"/>
+          <w:lang w:val="pt-PT"/>
+        </w:rPr>
+        <w:fldChar w:fldCharType="end"/>
+      </w:r>
+    </w:p>
+    <w:p>
+      <w:pPr>
+        <w:pStyle w:val="13"/>
+        <w:tabs>
+          <w:tab w:val="right" w:leader="dot" w:pos="8306"/>
+        </w:tabs>
+      </w:pPr>
+      <w:r>
+        <w:rPr>
+          <w:rFonts w:hint="default" w:ascii="Times New Roman" w:hAnsi="Times New Roman" w:cs="Times New Roman"/>
+          <w:bCs/>
+          <w:szCs w:val="28"/>
+          <w:lang w:val="pt-PT"/>
+        </w:rPr>
+        <w:fldChar w:fldCharType="begin"/>
+      </w:r>
+      <w:r>
+        <w:rPr>
+          <w:rFonts w:hint="default" w:ascii="Times New Roman" w:hAnsi="Times New Roman" w:cs="Times New Roman"/>
+          <w:bCs/>
+          <w:szCs w:val="28"/>
+          <w:lang w:val="pt-PT"/>
+        </w:rPr>
+        <w:instrText xml:space="preserve"> HYPERLINK \l _Toc6744 </w:instrText>
+      </w:r>
+      <w:r>
+        <w:rPr>
+          <w:rFonts w:hint="default" w:ascii="Times New Roman" w:hAnsi="Times New Roman" w:cs="Times New Roman"/>
+          <w:bCs/>
+          <w:szCs w:val="28"/>
+          <w:lang w:val="pt-PT"/>
+        </w:rPr>
+        <w:fldChar w:fldCharType="separate"/>
+      </w:r>
+      <w:r>
+        <w:rPr>
+          <w:rFonts w:hint="default"/>
+          <w:lang w:val="pt-PT"/>
+        </w:rPr>
+        <w:t>Manual de utilização</w:t>
+      </w:r>
+      <w:r>
+        <w:tab/>
+      </w:r>
+      <w:r>
+        <w:fldChar w:fldCharType="begin"/>
+      </w:r>
+      <w:r>
+        <w:instrText xml:space="preserve"> PAGEREF _Toc6744 \h </w:instrText>
+      </w:r>
+      <w:r>
+        <w:fldChar w:fldCharType="separate"/>
+      </w:r>
+      <w:r>
+        <w:t>I</w:t>
+      </w:r>
+      <w:r>
+        <w:fldChar w:fldCharType="end"/>
+      </w:r>
+      <w:r>
+        <w:rPr>
+          <w:rFonts w:hint="default" w:ascii="Times New Roman" w:hAnsi="Times New Roman" w:cs="Times New Roman"/>
+          <w:bCs/>
+          <w:szCs w:val="28"/>
+          <w:lang w:val="pt-PT"/>
+        </w:rPr>
+        <w:fldChar w:fldCharType="end"/>
+      </w:r>
+    </w:p>
+    <w:p>
+      <w:pPr>
+        <w:pStyle w:val="14"/>
+        <w:tabs>
+          <w:tab w:val="right" w:leader="dot" w:pos="8306"/>
+        </w:tabs>
+      </w:pPr>
+      <w:r>
+        <w:rPr>
+          <w:rFonts w:hint="default" w:ascii="Times New Roman" w:hAnsi="Times New Roman" w:cs="Times New Roman"/>
+          <w:bCs/>
+          <w:szCs w:val="28"/>
+          <w:lang w:val="pt-PT"/>
+        </w:rPr>
+        <w:fldChar w:fldCharType="begin"/>
+      </w:r>
+      <w:r>
+        <w:rPr>
+          <w:rFonts w:hint="default" w:ascii="Times New Roman" w:hAnsi="Times New Roman" w:cs="Times New Roman"/>
+          <w:bCs/>
+          <w:szCs w:val="28"/>
+          <w:lang w:val="pt-PT"/>
+        </w:rPr>
+        <w:instrText xml:space="preserve"> HYPERLINK \l _Toc23223 </w:instrText>
+      </w:r>
+      <w:r>
+        <w:rPr>
+          <w:rFonts w:hint="default" w:ascii="Times New Roman" w:hAnsi="Times New Roman" w:cs="Times New Roman"/>
+          <w:bCs/>
+          <w:szCs w:val="28"/>
+          <w:lang w:val="pt-PT"/>
+        </w:rPr>
+        <w:fldChar w:fldCharType="separate"/>
+      </w:r>
+      <w:r>
+        <w:rPr>
+          <w:rFonts w:hint="default"/>
+          <w:lang w:val="pt-PT"/>
+        </w:rPr>
+        <w:t>Controlador (Control)</w:t>
+      </w:r>
+      <w:r>
+        <w:tab/>
+      </w:r>
+      <w:r>
+        <w:fldChar w:fldCharType="begin"/>
+      </w:r>
+      <w:r>
+        <w:instrText xml:space="preserve"> PAGEREF _Toc23223 \h </w:instrText>
+      </w:r>
+      <w:r>
+        <w:fldChar w:fldCharType="separate"/>
+      </w:r>
+      <w:r>
+        <w:t>I</w:t>
       </w:r>
       <w:r>
         <w:fldChar w:fldCharType="end"/>
@@ -783,7 +1909,7 @@
           <w:szCs w:val="28"/>
           <w:lang w:val="pt-PT"/>
         </w:rPr>
-        <w:instrText xml:space="preserve"> HYPERLINK \l _Toc25198 </w:instrText>
+        <w:instrText xml:space="preserve"> HYPERLINK \l _Toc25811 </w:instrText>
       </w:r>
       <w:r>
         <w:rPr>
@@ -796,17 +1922,10 @@
       </w:r>
       <w:r>
         <w:rPr>
-          <w:rFonts w:hint="default" w:ascii="SimSun" w:hAnsi="SimSun" w:eastAsia="SimSun" w:cs="SimSun"/>
-          <w:lang w:val="pt-PT"/>
-        </w:rPr>
-        <w:t xml:space="preserve">2.1. </w:t>
-      </w:r>
-      <w:r>
-        <w:rPr>
-          <w:rFonts w:hint="default"/>
-          <w:lang w:val="pt-PT"/>
-        </w:rPr>
-        <w:t>Memória partilhada</w:t>
+          <w:rFonts w:hint="default"/>
+          <w:lang w:val="pt-PT"/>
+        </w:rPr>
+        <w:t>Iniciar</w:t>
       </w:r>
       <w:r>
         <w:tab/>
@@ -815,13 +1934,13 @@
         <w:fldChar w:fldCharType="begin"/>
       </w:r>
       <w:r>
-        <w:instrText xml:space="preserve"> PAGEREF _Toc25198 \h </w:instrText>
+        <w:instrText xml:space="preserve"> PAGEREF _Toc25811 \h </w:instrText>
       </w:r>
       <w:r>
         <w:fldChar w:fldCharType="separate"/>
       </w:r>
       <w:r>
-        <w:t>2</w:t>
+        <w:t>I</w:t>
       </w:r>
       <w:r>
         <w:fldChar w:fldCharType="end"/>
@@ -859,7 +1978,7 @@
           <w:szCs w:val="28"/>
           <w:lang w:val="pt-PT"/>
         </w:rPr>
-        <w:instrText xml:space="preserve"> HYPERLINK \l _Toc32655 </w:instrText>
+        <w:instrText xml:space="preserve"> HYPERLINK \l _Toc16965 </w:instrText>
       </w:r>
       <w:r>
         <w:rPr>
@@ -872,17 +1991,10 @@
       </w:r>
       <w:r>
         <w:rPr>
-          <w:rFonts w:hint="default" w:ascii="SimSun" w:hAnsi="SimSun" w:eastAsia="SimSun" w:cs="SimSun"/>
-          <w:lang w:val="pt-PT"/>
-        </w:rPr>
-        <w:t xml:space="preserve">2.2. </w:t>
-      </w:r>
-      <w:r>
-        <w:rPr>
-          <w:rFonts w:hint="default"/>
-          <w:lang w:val="pt-PT"/>
-        </w:rPr>
-        <w:t>Mutexes e Semáforos</w:t>
+          <w:rFonts w:hint="default"/>
+          <w:lang w:val="pt-PT"/>
+        </w:rPr>
+        <w:t>Comando “help”</w:t>
       </w:r>
       <w:r>
         <w:tab/>
@@ -891,13 +2003,13 @@
         <w:fldChar w:fldCharType="begin"/>
       </w:r>
       <w:r>
-        <w:instrText xml:space="preserve"> PAGEREF _Toc32655 \h </w:instrText>
+        <w:instrText xml:space="preserve"> PAGEREF _Toc16965 \h </w:instrText>
       </w:r>
       <w:r>
         <w:fldChar w:fldCharType="separate"/>
       </w:r>
       <w:r>
-        <w:t>2</w:t>
+        <w:t>I</w:t>
       </w:r>
       <w:r>
         <w:fldChar w:fldCharType="end"/>
@@ -935,7 +2047,7 @@
           <w:szCs w:val="28"/>
           <w:lang w:val="pt-PT"/>
         </w:rPr>
-        <w:instrText xml:space="preserve"> HYPERLINK \l _Toc1588 </w:instrText>
+        <w:instrText xml:space="preserve"> HYPERLINK \l _Toc24140 </w:instrText>
       </w:r>
       <w:r>
         <w:rPr>
@@ -948,17 +2060,10 @@
       </w:r>
       <w:r>
         <w:rPr>
-          <w:rFonts w:hint="default" w:ascii="SimSun" w:hAnsi="SimSun" w:eastAsia="SimSun" w:cs="SimSun"/>
-          <w:lang w:val="pt-PT"/>
-        </w:rPr>
-        <w:t xml:space="preserve">2.3. </w:t>
-      </w:r>
-      <w:r>
-        <w:rPr>
-          <w:rFonts w:hint="default"/>
-          <w:lang w:val="pt-PT"/>
-        </w:rPr>
-        <w:t>Heartbeat</w:t>
+          <w:rFonts w:hint="default"/>
+          <w:lang w:val="pt-PT"/>
+        </w:rPr>
+        <w:t>Comando “add”</w:t>
       </w:r>
       <w:r>
         <w:tab/>
@@ -967,13 +2072,13 @@
         <w:fldChar w:fldCharType="begin"/>
       </w:r>
       <w:r>
-        <w:instrText xml:space="preserve"> PAGEREF _Toc1588 \h </w:instrText>
+        <w:instrText xml:space="preserve"> PAGEREF _Toc24140 \h </w:instrText>
       </w:r>
       <w:r>
         <w:fldChar w:fldCharType="separate"/>
       </w:r>
       <w:r>
-        <w:t>2</w:t>
+        <w:t>I</w:t>
       </w:r>
       <w:r>
         <w:fldChar w:fldCharType="end"/>
@@ -1011,7 +2116,7 @@
           <w:szCs w:val="28"/>
           <w:lang w:val="pt-PT"/>
         </w:rPr>
-        <w:instrText xml:space="preserve"> HYPERLINK \l _Toc22748 </w:instrText>
+        <w:instrText xml:space="preserve"> HYPERLINK \l _Toc13839 </w:instrText>
       </w:r>
       <w:r>
         <w:rPr>
@@ -1024,17 +2129,10 @@
       </w:r>
       <w:r>
         <w:rPr>
-          <w:rFonts w:hint="default" w:ascii="SimSun" w:hAnsi="SimSun" w:eastAsia="SimSun" w:cs="SimSun"/>
-          <w:lang w:val="pt-PT"/>
-        </w:rPr>
-        <w:t xml:space="preserve">2.4. </w:t>
-      </w:r>
-      <w:r>
-        <w:rPr>
-          <w:rFonts w:hint="default"/>
-          <w:lang w:val="pt-PT"/>
-        </w:rPr>
-        <w:t>Critical Section</w:t>
+          <w:rFonts w:hint="default"/>
+          <w:lang w:val="pt-PT"/>
+        </w:rPr>
+        <w:t>Comando “remove”</w:t>
       </w:r>
       <w:r>
         <w:tab/>
@@ -1043,13 +2141,13 @@
         <w:fldChar w:fldCharType="begin"/>
       </w:r>
       <w:r>
-        <w:instrText xml:space="preserve"> PAGEREF _Toc22748 \h </w:instrText>
+        <w:instrText xml:space="preserve"> PAGEREF _Toc13839 \h </w:instrText>
       </w:r>
       <w:r>
         <w:fldChar w:fldCharType="separate"/>
       </w:r>
       <w:r>
-        <w:t>2</w:t>
+        <w:t>II</w:t>
       </w:r>
       <w:r>
         <w:fldChar w:fldCharType="end"/>
@@ -1087,7 +2185,7 @@
           <w:szCs w:val="28"/>
           <w:lang w:val="pt-PT"/>
         </w:rPr>
-        <w:instrText xml:space="preserve"> HYPERLINK \l _Toc27407 </w:instrText>
+        <w:instrText xml:space="preserve"> HYPERLINK \l _Toc4209 </w:instrText>
       </w:r>
       <w:r>
         <w:rPr>
@@ -1100,17 +2198,10 @@
       </w:r>
       <w:r>
         <w:rPr>
-          <w:rFonts w:hint="default" w:ascii="SimSun" w:hAnsi="SimSun" w:eastAsia="SimSun" w:cs="SimSun"/>
-          <w:lang w:val="pt-PT"/>
-        </w:rPr>
-        <w:t xml:space="preserve">2.5. </w:t>
-      </w:r>
-      <w:r>
-        <w:rPr>
-          <w:rFonts w:hint="default"/>
-          <w:lang w:val="pt-PT"/>
-        </w:rPr>
-        <w:t>Eventos</w:t>
+          <w:rFonts w:hint="default"/>
+          <w:lang w:val="pt-PT"/>
+        </w:rPr>
+        <w:t>Comando “toggle”</w:t>
       </w:r>
       <w:r>
         <w:tab/>
@@ -1119,89 +2210,13 @@
         <w:fldChar w:fldCharType="begin"/>
       </w:r>
       <w:r>
-        <w:instrText xml:space="preserve"> PAGEREF _Toc27407 \h </w:instrText>
+        <w:instrText xml:space="preserve"> PAGEREF _Toc4209 \h </w:instrText>
       </w:r>
       <w:r>
         <w:fldChar w:fldCharType="separate"/>
       </w:r>
       <w:r>
-        <w:t>2</w:t>
-      </w:r>
-      <w:r>
-        <w:fldChar w:fldCharType="end"/>
-      </w:r>
-      <w:r>
-        <w:rPr>
-          <w:rFonts w:hint="default" w:ascii="Times New Roman" w:hAnsi="Times New Roman" w:cs="Times New Roman"/>
-          <w:bCs/>
-          <w:szCs w:val="28"/>
-          <w:lang w:val="pt-PT"/>
-        </w:rPr>
-        <w:fldChar w:fldCharType="end"/>
-      </w:r>
-    </w:p>
-    <w:p>
-      <w:pPr>
-        <w:pStyle w:val="11"/>
-        <w:tabs>
-          <w:tab w:val="right" w:leader="dot" w:pos="8306"/>
-        </w:tabs>
-      </w:pPr>
-      <w:r>
-        <w:rPr>
-          <w:rFonts w:hint="default" w:ascii="Times New Roman" w:hAnsi="Times New Roman" w:cs="Times New Roman"/>
-          <w:bCs/>
-          <w:szCs w:val="28"/>
-          <w:lang w:val="pt-PT"/>
-        </w:rPr>
-        <w:fldChar w:fldCharType="begin"/>
-      </w:r>
-      <w:r>
-        <w:rPr>
-          <w:rFonts w:hint="default" w:ascii="Times New Roman" w:hAnsi="Times New Roman" w:cs="Times New Roman"/>
-          <w:bCs/>
-          <w:szCs w:val="28"/>
-          <w:lang w:val="pt-PT"/>
-        </w:rPr>
-        <w:instrText xml:space="preserve"> HYPERLINK \l _Toc7202 </w:instrText>
-      </w:r>
-      <w:r>
-        <w:rPr>
-          <w:rFonts w:hint="default" w:ascii="Times New Roman" w:hAnsi="Times New Roman" w:cs="Times New Roman"/>
-          <w:bCs/>
-          <w:szCs w:val="28"/>
-          <w:lang w:val="pt-PT"/>
-        </w:rPr>
-        <w:fldChar w:fldCharType="separate"/>
-      </w:r>
-      <w:r>
-        <w:rPr>
-          <w:rFonts w:hint="default" w:ascii="SimSun" w:hAnsi="SimSun" w:eastAsia="SimSun" w:cs="SimSun"/>
-          <w:lang w:val="pt-PT"/>
-        </w:rPr>
-        <w:t xml:space="preserve">3. </w:t>
-      </w:r>
-      <w:r>
-        <w:rPr>
-          <w:rFonts w:hint="default"/>
-          <w:lang w:val="pt-PT"/>
-        </w:rPr>
-        <w:t>Estruturas de dados</w:t>
-      </w:r>
-      <w:r>
-        <w:tab/>
-      </w:r>
-      <w:r>
-        <w:fldChar w:fldCharType="begin"/>
-      </w:r>
-      <w:r>
-        <w:instrText xml:space="preserve"> PAGEREF _Toc7202 \h </w:instrText>
-      </w:r>
-      <w:r>
-        <w:fldChar w:fldCharType="separate"/>
-      </w:r>
-      <w:r>
-        <w:t>3</w:t>
+        <w:t>II</w:t>
       </w:r>
       <w:r>
         <w:fldChar w:fldCharType="end"/>
@@ -1239,7 +2254,7 @@
           <w:szCs w:val="28"/>
           <w:lang w:val="pt-PT"/>
         </w:rPr>
-        <w:instrText xml:space="preserve"> HYPERLINK \l _Toc32597 </w:instrText>
+        <w:instrText xml:space="preserve"> HYPERLINK \l _Toc27837 </w:instrText>
       </w:r>
       <w:r>
         <w:rPr>
@@ -1252,17 +2267,10 @@
       </w:r>
       <w:r>
         <w:rPr>
-          <w:rFonts w:hint="default" w:ascii="SimSun" w:hAnsi="SimSun" w:eastAsia="SimSun" w:cs="SimSun"/>
-          <w:lang w:val="pt-PT"/>
-        </w:rPr>
-        <w:t xml:space="preserve">3.1. </w:t>
-      </w:r>
-      <w:r>
-        <w:rPr>
-          <w:rFonts w:hint="default"/>
-          <w:lang w:val="pt-PT"/>
-        </w:rPr>
-        <w:t>Estrutura Airport</w:t>
+          <w:rFonts w:hint="default"/>
+          <w:lang w:val="pt-PT"/>
+        </w:rPr>
+        <w:t>Comando “list”</w:t>
       </w:r>
       <w:r>
         <w:tab/>
@@ -1271,13 +2279,13 @@
         <w:fldChar w:fldCharType="begin"/>
       </w:r>
       <w:r>
-        <w:instrText xml:space="preserve"> PAGEREF _Toc32597 \h </w:instrText>
+        <w:instrText xml:space="preserve"> PAGEREF _Toc27837 \h </w:instrText>
       </w:r>
       <w:r>
         <w:fldChar w:fldCharType="separate"/>
       </w:r>
       <w:r>
-        <w:t>3</w:t>
+        <w:t>III</w:t>
       </w:r>
       <w:r>
         <w:fldChar w:fldCharType="end"/>
@@ -1315,7 +2323,7 @@
           <w:szCs w:val="28"/>
           <w:lang w:val="pt-PT"/>
         </w:rPr>
-        <w:instrText xml:space="preserve"> HYPERLINK \l _Toc10797 </w:instrText>
+        <w:instrText xml:space="preserve"> HYPERLINK \l _Toc9261 </w:instrText>
       </w:r>
       <w:r>
         <w:rPr>
@@ -1328,17 +2336,10 @@
       </w:r>
       <w:r>
         <w:rPr>
-          <w:rFonts w:hint="default" w:ascii="SimSun" w:hAnsi="SimSun" w:eastAsia="SimSun" w:cs="SimSun"/>
-          <w:lang w:val="pt-PT"/>
-        </w:rPr>
-        <w:t xml:space="preserve">3.2. </w:t>
-      </w:r>
-      <w:r>
-        <w:rPr>
-          <w:rFonts w:hint="default"/>
-          <w:lang w:val="pt-PT"/>
-        </w:rPr>
-        <w:t>Estrutua Airplane</w:t>
+          <w:rFonts w:hint="default"/>
+          <w:lang w:val="pt-PT"/>
+        </w:rPr>
+        <w:t>Comando “kick”</w:t>
       </w:r>
       <w:r>
         <w:tab/>
@@ -1347,13 +2348,13 @@
         <w:fldChar w:fldCharType="begin"/>
       </w:r>
       <w:r>
-        <w:instrText xml:space="preserve"> PAGEREF _Toc10797 \h </w:instrText>
+        <w:instrText xml:space="preserve"> PAGEREF _Toc9261 \h </w:instrText>
       </w:r>
       <w:r>
         <w:fldChar w:fldCharType="separate"/>
       </w:r>
       <w:r>
-        <w:t>3</w:t>
+        <w:t>III</w:t>
       </w:r>
       <w:r>
         <w:fldChar w:fldCharType="end"/>
@@ -1391,7 +2392,7 @@
           <w:szCs w:val="28"/>
           <w:lang w:val="pt-PT"/>
         </w:rPr>
-        <w:instrText xml:space="preserve"> HYPERLINK \l _Toc17728 </w:instrText>
+        <w:instrText xml:space="preserve"> HYPERLINK \l _Toc11473 </w:instrText>
       </w:r>
       <w:r>
         <w:rPr>
@@ -1404,17 +2405,10 @@
       </w:r>
       <w:r>
         <w:rPr>
-          <w:rFonts w:hint="default" w:ascii="SimSun" w:hAnsi="SimSun" w:eastAsia="SimSun" w:cs="SimSun"/>
-          <w:lang w:val="pt-PT"/>
-        </w:rPr>
-        <w:t xml:space="preserve">3.3. </w:t>
-      </w:r>
-      <w:r>
-        <w:rPr>
-          <w:rFonts w:hint="default"/>
-          <w:lang w:val="pt-PT"/>
-        </w:rPr>
-        <w:t>Estrutura Command</w:t>
+          <w:rFonts w:hint="default"/>
+          <w:lang w:val="pt-PT"/>
+        </w:rPr>
+        <w:t>Comando “exit”</w:t>
       </w:r>
       <w:r>
         <w:tab/>
@@ -1423,13 +2417,13 @@
         <w:fldChar w:fldCharType="begin"/>
       </w:r>
       <w:r>
-        <w:instrText xml:space="preserve"> PAGEREF _Toc17728 \h </w:instrText>
+        <w:instrText xml:space="preserve"> PAGEREF _Toc11473 \h </w:instrText>
       </w:r>
       <w:r>
         <w:fldChar w:fldCharType="separate"/>
       </w:r>
       <w:r>
-        <w:t>3</w:t>
+        <w:t>III</w:t>
       </w:r>
       <w:r>
         <w:fldChar w:fldCharType="end"/>
@@ -1446,7 +2440,7 @@
     </w:p>
     <w:p>
       <w:pPr>
-        <w:pStyle w:val="15"/>
+        <w:pStyle w:val="14"/>
         <w:tabs>
           <w:tab w:val="right" w:leader="dot" w:pos="8306"/>
         </w:tabs>
@@ -1467,7 +2461,7 @@
           <w:szCs w:val="28"/>
           <w:lang w:val="pt-PT"/>
         </w:rPr>
-        <w:instrText xml:space="preserve"> HYPERLINK \l _Toc5733 </w:instrText>
+        <w:instrText xml:space="preserve"> HYPERLINK \l _Toc2619 </w:instrText>
       </w:r>
       <w:r>
         <w:rPr>
@@ -1480,17 +2474,10 @@
       </w:r>
       <w:r>
         <w:rPr>
-          <w:rFonts w:hint="default" w:ascii="SimSun" w:hAnsi="SimSun" w:eastAsia="SimSun" w:cs="SimSun"/>
-          <w:lang w:val="pt-PT"/>
-        </w:rPr>
-        <w:t xml:space="preserve">3.4. </w:t>
-      </w:r>
-      <w:r>
-        <w:rPr>
-          <w:rFonts w:hint="default"/>
-          <w:lang w:val="pt-PT"/>
-        </w:rPr>
-        <w:t>Estrutura SharedBuffer</w:t>
+          <w:rFonts w:hint="default"/>
+          <w:lang w:val="pt-PT"/>
+        </w:rPr>
+        <w:t>Avião (aviao)</w:t>
       </w:r>
       <w:r>
         <w:tab/>
@@ -1499,310 +2486,13 @@
         <w:fldChar w:fldCharType="begin"/>
       </w:r>
       <w:r>
-        <w:instrText xml:space="preserve"> PAGEREF _Toc5733 \h </w:instrText>
+        <w:instrText xml:space="preserve"> PAGEREF _Toc2619 \h </w:instrText>
       </w:r>
       <w:r>
         <w:fldChar w:fldCharType="separate"/>
       </w:r>
       <w:r>
-        <w:t>4</w:t>
-      </w:r>
-      <w:r>
-        <w:fldChar w:fldCharType="end"/>
-      </w:r>
-      <w:r>
-        <w:rPr>
-          <w:rFonts w:hint="default" w:ascii="Times New Roman" w:hAnsi="Times New Roman" w:cs="Times New Roman"/>
-          <w:bCs/>
-          <w:szCs w:val="28"/>
-          <w:lang w:val="pt-PT"/>
-        </w:rPr>
-        <w:fldChar w:fldCharType="end"/>
-      </w:r>
-    </w:p>
-    <w:p>
-      <w:pPr>
-        <w:pStyle w:val="15"/>
-        <w:tabs>
-          <w:tab w:val="right" w:leader="dot" w:pos="8306"/>
-        </w:tabs>
-      </w:pPr>
-      <w:r>
-        <w:rPr>
-          <w:rFonts w:hint="default" w:ascii="Times New Roman" w:hAnsi="Times New Roman" w:cs="Times New Roman"/>
-          <w:bCs/>
-          <w:szCs w:val="28"/>
-          <w:lang w:val="pt-PT"/>
-        </w:rPr>
-        <w:fldChar w:fldCharType="begin"/>
-      </w:r>
-      <w:r>
-        <w:rPr>
-          <w:rFonts w:hint="default" w:ascii="Times New Roman" w:hAnsi="Times New Roman" w:cs="Times New Roman"/>
-          <w:bCs/>
-          <w:szCs w:val="28"/>
-          <w:lang w:val="pt-PT"/>
-        </w:rPr>
-        <w:instrText xml:space="preserve"> HYPERLINK \l _Toc7246 </w:instrText>
-      </w:r>
-      <w:r>
-        <w:rPr>
-          <w:rFonts w:hint="default" w:ascii="Times New Roman" w:hAnsi="Times New Roman" w:cs="Times New Roman"/>
-          <w:bCs/>
-          <w:szCs w:val="28"/>
-          <w:lang w:val="pt-PT"/>
-        </w:rPr>
-        <w:fldChar w:fldCharType="separate"/>
-      </w:r>
-      <w:r>
-        <w:rPr>
-          <w:rFonts w:hint="default" w:ascii="SimSun" w:hAnsi="SimSun" w:eastAsia="SimSun" w:cs="SimSun"/>
-          <w:lang w:val="pt-PT"/>
-        </w:rPr>
-        <w:t xml:space="preserve">3.5. </w:t>
-      </w:r>
-      <w:r>
-        <w:rPr>
-          <w:rFonts w:hint="default"/>
-          <w:lang w:val="pt-PT"/>
-        </w:rPr>
-        <w:t>Estrutura SharedMemory</w:t>
-      </w:r>
-      <w:r>
-        <w:tab/>
-      </w:r>
-      <w:r>
-        <w:fldChar w:fldCharType="begin"/>
-      </w:r>
-      <w:r>
-        <w:instrText xml:space="preserve"> PAGEREF _Toc7246 \h </w:instrText>
-      </w:r>
-      <w:r>
-        <w:fldChar w:fldCharType="separate"/>
-      </w:r>
-      <w:r>
-        <w:t>4</w:t>
-      </w:r>
-      <w:r>
-        <w:fldChar w:fldCharType="end"/>
-      </w:r>
-      <w:r>
-        <w:rPr>
-          <w:rFonts w:hint="default" w:ascii="Times New Roman" w:hAnsi="Times New Roman" w:cs="Times New Roman"/>
-          <w:bCs/>
-          <w:szCs w:val="28"/>
-          <w:lang w:val="pt-PT"/>
-        </w:rPr>
-        <w:fldChar w:fldCharType="end"/>
-      </w:r>
-    </w:p>
-    <w:p>
-      <w:pPr>
-        <w:pStyle w:val="11"/>
-        <w:tabs>
-          <w:tab w:val="right" w:leader="dot" w:pos="8306"/>
-        </w:tabs>
-      </w:pPr>
-      <w:r>
-        <w:rPr>
-          <w:rFonts w:hint="default" w:ascii="Times New Roman" w:hAnsi="Times New Roman" w:cs="Times New Roman"/>
-          <w:bCs/>
-          <w:szCs w:val="28"/>
-          <w:lang w:val="pt-PT"/>
-        </w:rPr>
-        <w:fldChar w:fldCharType="begin"/>
-      </w:r>
-      <w:r>
-        <w:rPr>
-          <w:rFonts w:hint="default" w:ascii="Times New Roman" w:hAnsi="Times New Roman" w:cs="Times New Roman"/>
-          <w:bCs/>
-          <w:szCs w:val="28"/>
-          <w:lang w:val="pt-PT"/>
-        </w:rPr>
-        <w:instrText xml:space="preserve"> HYPERLINK \l _Toc15673 </w:instrText>
-      </w:r>
-      <w:r>
-        <w:rPr>
-          <w:rFonts w:hint="default" w:ascii="Times New Roman" w:hAnsi="Times New Roman" w:cs="Times New Roman"/>
-          <w:bCs/>
-          <w:szCs w:val="28"/>
-          <w:lang w:val="pt-PT"/>
-        </w:rPr>
-        <w:fldChar w:fldCharType="separate"/>
-      </w:r>
-      <w:r>
-        <w:rPr>
-          <w:rFonts w:hint="default" w:ascii="SimSun" w:hAnsi="SimSun" w:eastAsia="SimSun" w:cs="SimSun"/>
-          <w:lang w:val="pt-PT"/>
-        </w:rPr>
-        <w:t xml:space="preserve">4. </w:t>
-      </w:r>
-      <w:r>
-        <w:rPr>
-          <w:rFonts w:hint="default"/>
-          <w:lang w:val="pt-PT"/>
-        </w:rPr>
-        <w:t>Bibliotecas dinâmicas</w:t>
-      </w:r>
-      <w:r>
-        <w:tab/>
-      </w:r>
-      <w:r>
-        <w:fldChar w:fldCharType="begin"/>
-      </w:r>
-      <w:r>
-        <w:instrText xml:space="preserve"> PAGEREF _Toc15673 \h </w:instrText>
-      </w:r>
-      <w:r>
-        <w:fldChar w:fldCharType="separate"/>
-      </w:r>
-      <w:r>
-        <w:t>5</w:t>
-      </w:r>
-      <w:r>
-        <w:fldChar w:fldCharType="end"/>
-      </w:r>
-      <w:r>
-        <w:rPr>
-          <w:rFonts w:hint="default" w:ascii="Times New Roman" w:hAnsi="Times New Roman" w:cs="Times New Roman"/>
-          <w:bCs/>
-          <w:szCs w:val="28"/>
-          <w:lang w:val="pt-PT"/>
-        </w:rPr>
-        <w:fldChar w:fldCharType="end"/>
-      </w:r>
-    </w:p>
-    <w:p>
-      <w:pPr>
-        <w:pStyle w:val="11"/>
-        <w:tabs>
-          <w:tab w:val="right" w:leader="dot" w:pos="8306"/>
-        </w:tabs>
-      </w:pPr>
-      <w:r>
-        <w:rPr>
-          <w:rFonts w:hint="default" w:ascii="Times New Roman" w:hAnsi="Times New Roman" w:cs="Times New Roman"/>
-          <w:bCs/>
-          <w:szCs w:val="28"/>
-          <w:lang w:val="pt-PT"/>
-        </w:rPr>
-        <w:fldChar w:fldCharType="begin"/>
-      </w:r>
-      <w:r>
-        <w:rPr>
-          <w:rFonts w:hint="default" w:ascii="Times New Roman" w:hAnsi="Times New Roman" w:cs="Times New Roman"/>
-          <w:bCs/>
-          <w:szCs w:val="28"/>
-          <w:lang w:val="pt-PT"/>
-        </w:rPr>
-        <w:instrText xml:space="preserve"> HYPERLINK \l _Toc9839 </w:instrText>
-      </w:r>
-      <w:r>
-        <w:rPr>
-          <w:rFonts w:hint="default" w:ascii="Times New Roman" w:hAnsi="Times New Roman" w:cs="Times New Roman"/>
-          <w:bCs/>
-          <w:szCs w:val="28"/>
-          <w:lang w:val="pt-PT"/>
-        </w:rPr>
-        <w:fldChar w:fldCharType="separate"/>
-      </w:r>
-      <w:r>
-        <w:rPr>
-          <w:rFonts w:hint="default" w:ascii="SimSun" w:hAnsi="SimSun" w:eastAsia="SimSun" w:cs="SimSun"/>
-          <w:lang w:val="pt-PT"/>
-        </w:rPr>
-        <w:t xml:space="preserve">5. </w:t>
-      </w:r>
-      <w:r>
-        <w:rPr>
-          <w:rFonts w:hint="default"/>
-          <w:lang w:val="pt-PT"/>
-        </w:rPr>
-        <w:t>Conclusão</w:t>
-      </w:r>
-      <w:r>
-        <w:tab/>
-      </w:r>
-      <w:r>
-        <w:fldChar w:fldCharType="begin"/>
-      </w:r>
-      <w:r>
-        <w:instrText xml:space="preserve"> PAGEREF _Toc9839 \h </w:instrText>
-      </w:r>
-      <w:r>
-        <w:fldChar w:fldCharType="separate"/>
-      </w:r>
-      <w:r>
-        <w:t>6</w:t>
-      </w:r>
-      <w:r>
-        <w:fldChar w:fldCharType="end"/>
-      </w:r>
-      <w:r>
-        <w:rPr>
-          <w:rFonts w:hint="default" w:ascii="Times New Roman" w:hAnsi="Times New Roman" w:cs="Times New Roman"/>
-          <w:bCs/>
-          <w:szCs w:val="28"/>
-          <w:lang w:val="pt-PT"/>
-        </w:rPr>
-        <w:fldChar w:fldCharType="end"/>
-      </w:r>
-    </w:p>
-    <w:p>
-      <w:pPr>
-        <w:pStyle w:val="11"/>
-        <w:tabs>
-          <w:tab w:val="right" w:leader="dot" w:pos="8306"/>
-        </w:tabs>
-      </w:pPr>
-      <w:r>
-        <w:rPr>
-          <w:rFonts w:hint="default" w:ascii="Times New Roman" w:hAnsi="Times New Roman" w:cs="Times New Roman"/>
-          <w:bCs/>
-          <w:szCs w:val="28"/>
-          <w:lang w:val="pt-PT"/>
-        </w:rPr>
-        <w:fldChar w:fldCharType="begin"/>
-      </w:r>
-      <w:r>
-        <w:rPr>
-          <w:rFonts w:hint="default" w:ascii="Times New Roman" w:hAnsi="Times New Roman" w:cs="Times New Roman"/>
-          <w:bCs/>
-          <w:szCs w:val="28"/>
-          <w:lang w:val="pt-PT"/>
-        </w:rPr>
-        <w:instrText xml:space="preserve"> HYPERLINK \l _Toc6936 </w:instrText>
-      </w:r>
-      <w:r>
-        <w:rPr>
-          <w:rFonts w:hint="default" w:ascii="Times New Roman" w:hAnsi="Times New Roman" w:cs="Times New Roman"/>
-          <w:bCs/>
-          <w:szCs w:val="28"/>
-          <w:lang w:val="pt-PT"/>
-        </w:rPr>
-        <w:fldChar w:fldCharType="separate"/>
-      </w:r>
-      <w:r>
-        <w:rPr>
-          <w:rFonts w:hint="default"/>
-          <w:lang w:val="pt-PT"/>
-        </w:rPr>
-        <w:t>Manual de utilização</w:t>
-      </w:r>
-      <w:r>
-        <w:tab/>
-      </w:r>
-      <w:r>
-        <w:fldChar w:fldCharType="begin"/>
-      </w:r>
-      <w:r>
-        <w:instrText xml:space="preserve"> PAGEREF _Toc6936 \h </w:instrText>
-      </w:r>
-      <w:r>
-        <w:fldChar w:fldCharType="separate"/>
-      </w:r>
-      <w:r>
-        <w:t>I</w:t>
+        <w:t>III</w:t>
       </w:r>
       <w:r>
         <w:fldChar w:fldCharType="end"/>
@@ -1883,7 +2573,7 @@
           <w:lang w:val="pt-PT"/>
         </w:rPr>
       </w:pPr>
-      <w:bookmarkStart w:id="0" w:name="_Toc11362"/>
+      <w:bookmarkStart w:id="0" w:name="_Toc2968"/>
       <w:r>
         <w:rPr>
           <w:rFonts w:hint="default"/>
@@ -2016,7 +2706,7 @@
           <w:lang w:val="pt-PT"/>
         </w:rPr>
       </w:pPr>
-      <w:bookmarkStart w:id="1" w:name="_Toc20049"/>
+      <w:bookmarkStart w:id="1" w:name="_Toc17825"/>
       <w:r>
         <w:rPr>
           <w:rFonts w:hint="default"/>
@@ -2035,7 +2725,7 @@
           <w:lang w:val="pt-PT"/>
         </w:rPr>
       </w:pPr>
-      <w:bookmarkStart w:id="2" w:name="_Toc25198"/>
+      <w:bookmarkStart w:id="2" w:name="_Toc13452"/>
       <w:r>
         <w:rPr>
           <w:rFonts w:hint="default"/>
@@ -2090,7 +2780,7 @@
           <w:lang w:val="pt-PT"/>
         </w:rPr>
       </w:pPr>
-      <w:bookmarkStart w:id="3" w:name="_Toc32655"/>
+      <w:bookmarkStart w:id="3" w:name="_Toc31845"/>
       <w:r>
         <w:rPr>
           <w:rFonts w:hint="default"/>
@@ -2127,7 +2817,7 @@
           <w:lang w:val="pt-PT"/>
         </w:rPr>
       </w:pPr>
-      <w:bookmarkStart w:id="4" w:name="_Toc1588"/>
+      <w:bookmarkStart w:id="4" w:name="_Toc25594"/>
       <w:r>
         <w:rPr>
           <w:rFonts w:hint="default"/>
@@ -2164,7 +2854,7 @@
           <w:lang w:val="pt-PT"/>
         </w:rPr>
       </w:pPr>
-      <w:bookmarkStart w:id="5" w:name="_Toc22748"/>
+      <w:bookmarkStart w:id="5" w:name="_Toc14603"/>
       <w:r>
         <w:rPr>
           <w:rFonts w:hint="default"/>
@@ -2201,7 +2891,7 @@
           <w:lang w:val="pt-PT"/>
         </w:rPr>
       </w:pPr>
-      <w:bookmarkStart w:id="6" w:name="_Toc27407"/>
+      <w:bookmarkStart w:id="6" w:name="_Toc31453"/>
       <w:r>
         <w:rPr>
           <w:rFonts w:hint="default"/>
@@ -2262,7 +2952,7 @@
           <w:lang w:val="pt-PT"/>
         </w:rPr>
       </w:pPr>
-      <w:bookmarkStart w:id="7" w:name="_Toc7202"/>
+      <w:bookmarkStart w:id="7" w:name="_Toc1287"/>
       <w:r>
         <w:rPr>
           <w:rFonts w:hint="default"/>
@@ -2366,7 +3056,7 @@
           <w:lang w:val="pt-PT"/>
         </w:rPr>
       </w:pPr>
-      <w:bookmarkStart w:id="8" w:name="_Toc32597"/>
+      <w:bookmarkStart w:id="8" w:name="_Toc32663"/>
       <w:r>
         <w:rPr>
           <w:rFonts w:hint="default"/>
@@ -2403,7 +3093,7 @@
           <w:lang w:val="pt-PT"/>
         </w:rPr>
       </w:pPr>
-      <w:bookmarkStart w:id="9" w:name="_Toc10797"/>
+      <w:bookmarkStart w:id="9" w:name="_Toc27889"/>
       <w:r>
         <w:rPr>
           <w:rFonts w:hint="default"/>
@@ -2440,7 +3130,7 @@
           <w:lang w:val="pt-PT"/>
         </w:rPr>
       </w:pPr>
-      <w:bookmarkStart w:id="10" w:name="_Toc17728"/>
+      <w:bookmarkStart w:id="10" w:name="_Toc21808"/>
       <w:r>
         <w:rPr>
           <w:rFonts w:hint="default"/>
@@ -2477,7 +3167,7 @@
           <w:lang w:val="pt-PT"/>
         </w:rPr>
       </w:pPr>
-      <w:bookmarkStart w:id="11" w:name="_Toc5733"/>
+      <w:bookmarkStart w:id="11" w:name="_Toc30007"/>
       <w:r>
         <w:rPr>
           <w:rFonts w:hint="default"/>
@@ -2514,7 +3204,7 @@
           <w:lang w:val="pt-PT"/>
         </w:rPr>
       </w:pPr>
-      <w:bookmarkStart w:id="12" w:name="_Toc7246"/>
+      <w:bookmarkStart w:id="12" w:name="_Toc3527"/>
       <w:r>
         <w:rPr>
           <w:rFonts w:hint="default"/>
@@ -2574,7 +3264,7 @@
           <w:lang w:val="pt-PT"/>
         </w:rPr>
       </w:pPr>
-      <w:bookmarkStart w:id="13" w:name="_Toc15673"/>
+      <w:bookmarkStart w:id="13" w:name="_Toc4444"/>
       <w:r>
         <w:rPr>
           <w:rFonts w:hint="default"/>
@@ -2634,7 +3324,7 @@
           <w:lang w:val="pt-PT"/>
         </w:rPr>
       </w:pPr>
-      <w:bookmarkStart w:id="14" w:name="_Toc9839"/>
+      <w:bookmarkStart w:id="14" w:name="_Toc14656"/>
       <w:r>
         <w:rPr>
           <w:rFonts w:hint="default"/>
@@ -2726,7 +3416,7 @@
           <w:lang w:val="pt-PT"/>
         </w:rPr>
       </w:pPr>
-      <w:bookmarkStart w:id="15" w:name="_Toc6936"/>
+      <w:bookmarkStart w:id="15" w:name="_Toc6744"/>
       <w:r>
         <w:rPr>
           <w:rFonts w:hint="default"/>
@@ -2738,13 +3428,1896 @@
     </w:p>
     <w:p>
       <w:pPr>
-        <w:rPr>
-          <w:rFonts w:hint="default"/>
-          <w:lang w:val="pt-PT"/>
-        </w:rPr>
-      </w:pPr>
-      <w:bookmarkStart w:id="16" w:name="_GoBack"/>
+        <w:pStyle w:val="17"/>
+        <w:numPr>
+          <w:numId w:val="0"/>
+        </w:numPr>
+        <w:tabs>
+          <w:tab w:val="clear" w:pos="850"/>
+        </w:tabs>
+        <w:bidi w:val="0"/>
+        <w:ind w:leftChars="100"/>
+        <w:rPr>
+          <w:rFonts w:hint="default"/>
+          <w:lang w:val="pt-PT"/>
+        </w:rPr>
+      </w:pPr>
+      <w:bookmarkStart w:id="16" w:name="_Toc23223"/>
+      <w:r>
+        <w:rPr>
+          <w:rFonts w:hint="default"/>
+          <w:lang w:val="pt-PT"/>
+        </w:rPr>
+        <w:t>Controlador (Control)</w:t>
+      </w:r>
       <w:bookmarkEnd w:id="16"/>
+    </w:p>
+    <w:p>
+      <w:pPr>
+        <w:pStyle w:val="18"/>
+        <w:numPr>
+          <w:numId w:val="0"/>
+        </w:numPr>
+        <w:tabs>
+          <w:tab w:val="clear" w:pos="1508"/>
+        </w:tabs>
+        <w:bidi w:val="0"/>
+        <w:ind w:leftChars="300"/>
+        <w:rPr>
+          <w:rFonts w:hint="default"/>
+          <w:lang w:val="pt-PT"/>
+        </w:rPr>
+      </w:pPr>
+      <w:bookmarkStart w:id="17" w:name="_Toc25811"/>
+      <w:r>
+        <w:rPr>
+          <w:rFonts w:hint="default"/>
+          <w:lang w:val="pt-PT"/>
+        </w:rPr>
+        <w:t>Iniciar</w:t>
+      </w:r>
+      <w:bookmarkEnd w:id="17"/>
+    </w:p>
+    <w:p>
+      <w:pPr>
+        <w:ind w:left="0" w:leftChars="0"/>
+        <w:jc w:val="center"/>
+      </w:pPr>
+      <w:r>
+        <w:drawing>
+          <wp:inline distT="0" distB="0" distL="114300" distR="114300">
+            <wp:extent cx="5271135" cy="365760"/>
+            <wp:effectExtent l="0" t="0" r="5715" b="15240"/>
+            <wp:docPr id="8" name="Picture 2"/>
+            <wp:cNvGraphicFramePr>
+              <a:graphicFrameLocks xmlns:a="http://schemas.openxmlformats.org/drawingml/2006/main" noChangeAspect="1"/>
+            </wp:cNvGraphicFramePr>
+            <a:graphic xmlns:a="http://schemas.openxmlformats.org/drawingml/2006/main">
+              <a:graphicData uri="http://schemas.openxmlformats.org/drawingml/2006/picture">
+                <pic:pic xmlns:pic="http://schemas.openxmlformats.org/drawingml/2006/picture">
+                  <pic:nvPicPr>
+                    <pic:cNvPr id="8" name="Picture 2"/>
+                    <pic:cNvPicPr>
+                      <a:picLocks noChangeAspect="1"/>
+                    </pic:cNvPicPr>
+                  </pic:nvPicPr>
+                  <pic:blipFill>
+                    <a:blip r:embed="rId12"/>
+                    <a:stretch>
+                      <a:fillRect/>
+                    </a:stretch>
+                  </pic:blipFill>
+                  <pic:spPr>
+                    <a:xfrm>
+                      <a:off x="0" y="0"/>
+                      <a:ext cx="5271135" cy="365760"/>
+                    </a:xfrm>
+                    <a:prstGeom prst="rect">
+                      <a:avLst/>
+                    </a:prstGeom>
+                    <a:noFill/>
+                    <a:ln>
+                      <a:noFill/>
+                    </a:ln>
+                  </pic:spPr>
+                </pic:pic>
+              </a:graphicData>
+            </a:graphic>
+          </wp:inline>
+        </w:drawing>
+      </w:r>
+    </w:p>
+    <w:p>
+      <w:pPr>
+        <w:ind w:left="0" w:leftChars="0"/>
+        <w:jc w:val="center"/>
+      </w:pPr>
+    </w:p>
+    <w:p>
+      <w:pPr>
+        <w:spacing w:line="240" w:lineRule="auto"/>
+        <w:ind w:firstLine="425"/>
+        <w:jc w:val="both"/>
+        <w:rPr>
+          <w:rFonts w:hint="default"/>
+          <w:lang w:val="pt-PT"/>
+        </w:rPr>
+      </w:pPr>
+      <w:r>
+        <w:rPr>
+          <w:rFonts w:hint="default"/>
+          <w:lang w:val="pt-PT"/>
+        </w:rPr>
+        <w:t>Para iniciar a aplicação “Controlador” basta clicar duas vezes no ficheiro “exe” ou executá-lo através da linha de comandos “pasta/Control.exe”.</w:t>
+      </w:r>
+    </w:p>
+    <w:p>
+      <w:pPr>
+        <w:spacing w:line="240" w:lineRule="auto"/>
+        <w:jc w:val="both"/>
+        <w:rPr>
+          <w:rFonts w:hint="default"/>
+          <w:lang w:val="pt-PT"/>
+        </w:rPr>
+      </w:pPr>
+    </w:p>
+    <w:p>
+      <w:pPr>
+        <w:pStyle w:val="18"/>
+        <w:numPr>
+          <w:numId w:val="0"/>
+        </w:numPr>
+        <w:tabs>
+          <w:tab w:val="clear" w:pos="1508"/>
+        </w:tabs>
+        <w:bidi w:val="0"/>
+        <w:ind w:leftChars="300"/>
+        <w:rPr>
+          <w:rFonts w:hint="default"/>
+          <w:lang w:val="pt-PT"/>
+        </w:rPr>
+      </w:pPr>
+      <w:bookmarkStart w:id="18" w:name="_Toc16965"/>
+      <w:r>
+        <w:rPr>
+          <w:rFonts w:hint="default"/>
+          <w:lang w:val="pt-PT"/>
+        </w:rPr>
+        <w:t>Comando “help”</w:t>
+      </w:r>
+      <w:bookmarkEnd w:id="18"/>
+    </w:p>
+    <w:p>
+      <w:pPr>
+        <w:spacing w:line="240" w:lineRule="auto"/>
+        <w:jc w:val="center"/>
+      </w:pPr>
+      <w:r>
+        <w:drawing>
+          <wp:inline distT="0" distB="0" distL="114300" distR="114300">
+            <wp:extent cx="4981575" cy="1571625"/>
+            <wp:effectExtent l="0" t="0" r="9525" b="9525"/>
+            <wp:docPr id="10" name="Picture 3"/>
+            <wp:cNvGraphicFramePr>
+              <a:graphicFrameLocks xmlns:a="http://schemas.openxmlformats.org/drawingml/2006/main" noChangeAspect="1"/>
+            </wp:cNvGraphicFramePr>
+            <a:graphic xmlns:a="http://schemas.openxmlformats.org/drawingml/2006/main">
+              <a:graphicData uri="http://schemas.openxmlformats.org/drawingml/2006/picture">
+                <pic:pic xmlns:pic="http://schemas.openxmlformats.org/drawingml/2006/picture">
+                  <pic:nvPicPr>
+                    <pic:cNvPr id="10" name="Picture 3"/>
+                    <pic:cNvPicPr>
+                      <a:picLocks noChangeAspect="1"/>
+                    </pic:cNvPicPr>
+                  </pic:nvPicPr>
+                  <pic:blipFill>
+                    <a:blip r:embed="rId13"/>
+                    <a:stretch>
+                      <a:fillRect/>
+                    </a:stretch>
+                  </pic:blipFill>
+                  <pic:spPr>
+                    <a:xfrm>
+                      <a:off x="0" y="0"/>
+                      <a:ext cx="4981575" cy="1571625"/>
+                    </a:xfrm>
+                    <a:prstGeom prst="rect">
+                      <a:avLst/>
+                    </a:prstGeom>
+                    <a:noFill/>
+                    <a:ln>
+                      <a:noFill/>
+                    </a:ln>
+                  </pic:spPr>
+                </pic:pic>
+              </a:graphicData>
+            </a:graphic>
+          </wp:inline>
+        </w:drawing>
+      </w:r>
+    </w:p>
+    <w:p>
+      <w:pPr>
+        <w:spacing w:line="240" w:lineRule="auto"/>
+        <w:jc w:val="center"/>
+        <w:rPr>
+          <w:rFonts w:hint="default"/>
+          <w:lang w:val="pt-PT"/>
+        </w:rPr>
+      </w:pPr>
+    </w:p>
+    <w:p>
+      <w:pPr>
+        <w:spacing w:line="240" w:lineRule="auto"/>
+        <w:ind w:firstLine="425"/>
+        <w:jc w:val="both"/>
+        <w:rPr>
+          <w:rFonts w:hint="default"/>
+          <w:lang w:val="pt-PT"/>
+        </w:rPr>
+      </w:pPr>
+      <w:r>
+        <w:rPr>
+          <w:rFonts w:hint="default"/>
+          <w:lang w:val="pt-PT"/>
+        </w:rPr>
+        <w:t>O comando “help” apresenta todos os comandos disponibilizados ao utilizador.</w:t>
+      </w:r>
+    </w:p>
+    <w:p>
+      <w:pPr>
+        <w:spacing w:line="240" w:lineRule="auto"/>
+        <w:jc w:val="both"/>
+        <w:rPr>
+          <w:rFonts w:hint="default"/>
+          <w:lang w:val="pt-PT"/>
+        </w:rPr>
+      </w:pPr>
+    </w:p>
+    <w:p>
+      <w:pPr>
+        <w:pStyle w:val="18"/>
+        <w:numPr>
+          <w:numId w:val="0"/>
+        </w:numPr>
+        <w:tabs>
+          <w:tab w:val="clear" w:pos="1508"/>
+        </w:tabs>
+        <w:bidi w:val="0"/>
+        <w:ind w:leftChars="300"/>
+        <w:rPr>
+          <w:rFonts w:hint="default"/>
+          <w:lang w:val="pt-PT"/>
+        </w:rPr>
+      </w:pPr>
+      <w:bookmarkStart w:id="19" w:name="_Toc24140"/>
+      <w:r>
+        <w:rPr>
+          <w:rFonts w:hint="default"/>
+          <w:lang w:val="pt-PT"/>
+        </w:rPr>
+        <w:t>Comando “add”</w:t>
+      </w:r>
+      <w:bookmarkEnd w:id="19"/>
+    </w:p>
+    <w:p>
+      <w:pPr>
+        <w:jc w:val="center"/>
+      </w:pPr>
+      <w:r>
+        <w:drawing>
+          <wp:inline distT="0" distB="0" distL="114300" distR="114300">
+            <wp:extent cx="1514475" cy="1400175"/>
+            <wp:effectExtent l="0" t="0" r="9525" b="9525"/>
+            <wp:docPr id="11" name="Picture 4"/>
+            <wp:cNvGraphicFramePr>
+              <a:graphicFrameLocks xmlns:a="http://schemas.openxmlformats.org/drawingml/2006/main" noChangeAspect="1"/>
+            </wp:cNvGraphicFramePr>
+            <a:graphic xmlns:a="http://schemas.openxmlformats.org/drawingml/2006/main">
+              <a:graphicData uri="http://schemas.openxmlformats.org/drawingml/2006/picture">
+                <pic:pic xmlns:pic="http://schemas.openxmlformats.org/drawingml/2006/picture">
+                  <pic:nvPicPr>
+                    <pic:cNvPr id="11" name="Picture 4"/>
+                    <pic:cNvPicPr>
+                      <a:picLocks noChangeAspect="1"/>
+                    </pic:cNvPicPr>
+                  </pic:nvPicPr>
+                  <pic:blipFill>
+                    <a:blip r:embed="rId14"/>
+                    <a:stretch>
+                      <a:fillRect/>
+                    </a:stretch>
+                  </pic:blipFill>
+                  <pic:spPr>
+                    <a:xfrm>
+                      <a:off x="0" y="0"/>
+                      <a:ext cx="1514475" cy="1400175"/>
+                    </a:xfrm>
+                    <a:prstGeom prst="rect">
+                      <a:avLst/>
+                    </a:prstGeom>
+                    <a:noFill/>
+                    <a:ln>
+                      <a:noFill/>
+                    </a:ln>
+                  </pic:spPr>
+                </pic:pic>
+              </a:graphicData>
+            </a:graphic>
+          </wp:inline>
+        </w:drawing>
+      </w:r>
+    </w:p>
+    <w:p>
+      <w:pPr>
+        <w:jc w:val="center"/>
+        <w:rPr>
+          <w:rFonts w:hint="default"/>
+          <w:lang w:val="pt-PT"/>
+        </w:rPr>
+      </w:pPr>
+    </w:p>
+    <w:p>
+      <w:pPr>
+        <w:spacing w:line="240" w:lineRule="auto"/>
+        <w:ind w:firstLine="425"/>
+        <w:jc w:val="both"/>
+        <w:rPr>
+          <w:rFonts w:hint="default"/>
+          <w:lang w:val="pt-PT"/>
+        </w:rPr>
+      </w:pPr>
+      <w:r>
+        <w:rPr>
+          <w:rFonts w:hint="default"/>
+          <w:lang w:val="pt-PT"/>
+        </w:rPr>
+        <w:t>O comando “add” permite adicionar um novo aeroporto. A aplicação pedirá o nome do aeroporto, e as suas coordenadas. As coordenadas serão decrementadas por 1, ou seja, coordenadas (x, y): (1, 1) serão convertidas para (x, y): (0, 0).</w:t>
+      </w:r>
+    </w:p>
+    <w:p>
+      <w:pPr>
+        <w:spacing w:line="240" w:lineRule="auto"/>
+        <w:jc w:val="both"/>
+        <w:rPr>
+          <w:rFonts w:hint="default"/>
+          <w:lang w:val="pt-PT"/>
+        </w:rPr>
+      </w:pPr>
+    </w:p>
+    <w:p>
+      <w:pPr>
+        <w:spacing w:line="240" w:lineRule="auto"/>
+        <w:jc w:val="both"/>
+        <w:rPr>
+          <w:rFonts w:hint="default"/>
+          <w:lang w:val="pt-PT"/>
+        </w:rPr>
+      </w:pPr>
+    </w:p>
+    <w:p>
+      <w:pPr>
+        <w:spacing w:line="240" w:lineRule="auto"/>
+        <w:ind w:firstLine="425"/>
+        <w:jc w:val="center"/>
+      </w:pPr>
+      <w:r>
+        <w:drawing>
+          <wp:inline distT="0" distB="0" distL="114300" distR="114300">
+            <wp:extent cx="1552575" cy="1390650"/>
+            <wp:effectExtent l="0" t="0" r="9525" b="0"/>
+            <wp:docPr id="12" name="Picture 5"/>
+            <wp:cNvGraphicFramePr>
+              <a:graphicFrameLocks xmlns:a="http://schemas.openxmlformats.org/drawingml/2006/main" noChangeAspect="1"/>
+            </wp:cNvGraphicFramePr>
+            <a:graphic xmlns:a="http://schemas.openxmlformats.org/drawingml/2006/main">
+              <a:graphicData uri="http://schemas.openxmlformats.org/drawingml/2006/picture">
+                <pic:pic xmlns:pic="http://schemas.openxmlformats.org/drawingml/2006/picture">
+                  <pic:nvPicPr>
+                    <pic:cNvPr id="12" name="Picture 5"/>
+                    <pic:cNvPicPr>
+                      <a:picLocks noChangeAspect="1"/>
+                    </pic:cNvPicPr>
+                  </pic:nvPicPr>
+                  <pic:blipFill>
+                    <a:blip r:embed="rId15"/>
+                    <a:stretch>
+                      <a:fillRect/>
+                    </a:stretch>
+                  </pic:blipFill>
+                  <pic:spPr>
+                    <a:xfrm>
+                      <a:off x="0" y="0"/>
+                      <a:ext cx="1552575" cy="1390650"/>
+                    </a:xfrm>
+                    <a:prstGeom prst="rect">
+                      <a:avLst/>
+                    </a:prstGeom>
+                    <a:noFill/>
+                    <a:ln>
+                      <a:noFill/>
+                    </a:ln>
+                  </pic:spPr>
+                </pic:pic>
+              </a:graphicData>
+            </a:graphic>
+          </wp:inline>
+        </w:drawing>
+      </w:r>
+    </w:p>
+    <w:p>
+      <w:pPr>
+        <w:spacing w:line="240" w:lineRule="auto"/>
+        <w:ind w:firstLine="425"/>
+        <w:jc w:val="center"/>
+        <w:rPr>
+          <w:rFonts w:hint="default"/>
+          <w:lang w:val="pt-PT"/>
+        </w:rPr>
+      </w:pPr>
+    </w:p>
+    <w:p>
+      <w:pPr>
+        <w:spacing w:line="240" w:lineRule="auto"/>
+        <w:ind w:firstLine="425"/>
+        <w:jc w:val="both"/>
+        <w:rPr>
+          <w:rFonts w:hint="default"/>
+          <w:lang w:val="pt-PT"/>
+        </w:rPr>
+      </w:pPr>
+      <w:r>
+        <w:rPr>
+          <w:rFonts w:hint="default"/>
+          <w:lang w:val="pt-PT"/>
+        </w:rPr>
+        <w:t>A adição de um novo aeroporto falhará caso o nome do aeroporto já exista ou as coordenadas sejam inválidas.</w:t>
+      </w:r>
+    </w:p>
+    <w:p>
+      <w:pPr>
+        <w:spacing w:line="240" w:lineRule="auto"/>
+        <w:jc w:val="both"/>
+        <w:rPr>
+          <w:rFonts w:hint="default"/>
+          <w:lang w:val="pt-PT"/>
+        </w:rPr>
+      </w:pPr>
+    </w:p>
+    <w:p>
+      <w:pPr>
+        <w:pStyle w:val="18"/>
+        <w:numPr>
+          <w:numId w:val="0"/>
+        </w:numPr>
+        <w:tabs>
+          <w:tab w:val="clear" w:pos="1508"/>
+        </w:tabs>
+        <w:bidi w:val="0"/>
+        <w:ind w:leftChars="300"/>
+        <w:rPr>
+          <w:rFonts w:hint="default"/>
+          <w:lang w:val="pt-PT"/>
+        </w:rPr>
+      </w:pPr>
+      <w:bookmarkStart w:id="20" w:name="_Toc13839"/>
+      <w:r>
+        <w:rPr>
+          <w:rFonts w:hint="default"/>
+          <w:lang w:val="pt-PT"/>
+        </w:rPr>
+        <w:t>Comando “remove”</w:t>
+      </w:r>
+      <w:bookmarkEnd w:id="20"/>
+    </w:p>
+    <w:p>
+      <w:pPr>
+        <w:spacing w:line="240" w:lineRule="auto"/>
+        <w:ind w:firstLine="425"/>
+        <w:jc w:val="center"/>
+      </w:pPr>
+      <w:r>
+        <w:drawing>
+          <wp:inline distT="0" distB="0" distL="114300" distR="114300">
+            <wp:extent cx="1343025" cy="771525"/>
+            <wp:effectExtent l="0" t="0" r="9525" b="9525"/>
+            <wp:docPr id="14" name="Picture 7"/>
+            <wp:cNvGraphicFramePr>
+              <a:graphicFrameLocks xmlns:a="http://schemas.openxmlformats.org/drawingml/2006/main" noChangeAspect="1"/>
+            </wp:cNvGraphicFramePr>
+            <a:graphic xmlns:a="http://schemas.openxmlformats.org/drawingml/2006/main">
+              <a:graphicData uri="http://schemas.openxmlformats.org/drawingml/2006/picture">
+                <pic:pic xmlns:pic="http://schemas.openxmlformats.org/drawingml/2006/picture">
+                  <pic:nvPicPr>
+                    <pic:cNvPr id="14" name="Picture 7"/>
+                    <pic:cNvPicPr>
+                      <a:picLocks noChangeAspect="1"/>
+                    </pic:cNvPicPr>
+                  </pic:nvPicPr>
+                  <pic:blipFill>
+                    <a:blip r:embed="rId16"/>
+                    <a:stretch>
+                      <a:fillRect/>
+                    </a:stretch>
+                  </pic:blipFill>
+                  <pic:spPr>
+                    <a:xfrm>
+                      <a:off x="0" y="0"/>
+                      <a:ext cx="1343025" cy="771525"/>
+                    </a:xfrm>
+                    <a:prstGeom prst="rect">
+                      <a:avLst/>
+                    </a:prstGeom>
+                    <a:noFill/>
+                    <a:ln>
+                      <a:noFill/>
+                    </a:ln>
+                  </pic:spPr>
+                </pic:pic>
+              </a:graphicData>
+            </a:graphic>
+          </wp:inline>
+        </w:drawing>
+      </w:r>
+    </w:p>
+    <w:p>
+      <w:pPr>
+        <w:spacing w:line="240" w:lineRule="auto"/>
+        <w:ind w:firstLine="425"/>
+        <w:jc w:val="center"/>
+        <w:rPr>
+          <w:rFonts w:hint="default"/>
+          <w:lang w:val="pt-PT"/>
+        </w:rPr>
+      </w:pPr>
+    </w:p>
+    <w:p>
+      <w:pPr>
+        <w:spacing w:line="240" w:lineRule="auto"/>
+        <w:ind w:firstLine="425"/>
+        <w:jc w:val="both"/>
+        <w:rPr>
+          <w:rFonts w:hint="default"/>
+          <w:lang w:val="pt-PT"/>
+        </w:rPr>
+      </w:pPr>
+      <w:r>
+        <w:rPr>
+          <w:rFonts w:hint="default"/>
+          <w:lang w:val="pt-PT"/>
+        </w:rPr>
+        <w:t>O comando “remove” permite remover um aeroporto. Para remover um aeroporto, o utilizador terá que introduzir o ID do aeroporto.</w:t>
+      </w:r>
+    </w:p>
+    <w:p>
+      <w:pPr>
+        <w:spacing w:line="240" w:lineRule="auto"/>
+        <w:ind w:firstLine="425"/>
+        <w:jc w:val="both"/>
+        <w:rPr>
+          <w:rFonts w:hint="default"/>
+          <w:lang w:val="pt-PT"/>
+        </w:rPr>
+      </w:pPr>
+      <w:r>
+        <w:rPr>
+          <w:rFonts w:hint="default"/>
+          <w:lang w:val="pt-PT"/>
+        </w:rPr>
+        <w:t>Este comando serve apenas para debug e deve ser usado com cuidado.</w:t>
+      </w:r>
+    </w:p>
+    <w:p>
+      <w:pPr>
+        <w:spacing w:line="240" w:lineRule="auto"/>
+        <w:jc w:val="both"/>
+        <w:rPr>
+          <w:rFonts w:hint="default"/>
+          <w:lang w:val="pt-PT"/>
+        </w:rPr>
+      </w:pPr>
+    </w:p>
+    <w:p>
+      <w:pPr>
+        <w:pStyle w:val="18"/>
+        <w:numPr>
+          <w:numId w:val="0"/>
+        </w:numPr>
+        <w:tabs>
+          <w:tab w:val="clear" w:pos="1508"/>
+        </w:tabs>
+        <w:bidi w:val="0"/>
+        <w:ind w:leftChars="300"/>
+        <w:rPr>
+          <w:rFonts w:hint="default"/>
+          <w:lang w:val="pt-PT"/>
+        </w:rPr>
+      </w:pPr>
+      <w:bookmarkStart w:id="21" w:name="_Toc4209"/>
+      <w:r>
+        <w:rPr>
+          <w:rFonts w:hint="default"/>
+          <w:lang w:val="pt-PT"/>
+        </w:rPr>
+        <w:t>Comando “toggle”</w:t>
+      </w:r>
+      <w:bookmarkEnd w:id="21"/>
+    </w:p>
+    <w:p>
+      <w:pPr>
+        <w:spacing w:line="240" w:lineRule="auto"/>
+        <w:jc w:val="center"/>
+      </w:pPr>
+      <w:r>
+        <w:drawing>
+          <wp:inline distT="0" distB="0" distL="114300" distR="114300">
+            <wp:extent cx="1838325" cy="933450"/>
+            <wp:effectExtent l="0" t="0" r="9525" b="0"/>
+            <wp:docPr id="16" name="Picture 9"/>
+            <wp:cNvGraphicFramePr>
+              <a:graphicFrameLocks xmlns:a="http://schemas.openxmlformats.org/drawingml/2006/main" noChangeAspect="1"/>
+            </wp:cNvGraphicFramePr>
+            <a:graphic xmlns:a="http://schemas.openxmlformats.org/drawingml/2006/main">
+              <a:graphicData uri="http://schemas.openxmlformats.org/drawingml/2006/picture">
+                <pic:pic xmlns:pic="http://schemas.openxmlformats.org/drawingml/2006/picture">
+                  <pic:nvPicPr>
+                    <pic:cNvPr id="16" name="Picture 9"/>
+                    <pic:cNvPicPr>
+                      <a:picLocks noChangeAspect="1"/>
+                    </pic:cNvPicPr>
+                  </pic:nvPicPr>
+                  <pic:blipFill>
+                    <a:blip r:embed="rId17"/>
+                    <a:stretch>
+                      <a:fillRect/>
+                    </a:stretch>
+                  </pic:blipFill>
+                  <pic:spPr>
+                    <a:xfrm>
+                      <a:off x="0" y="0"/>
+                      <a:ext cx="1838325" cy="933450"/>
+                    </a:xfrm>
+                    <a:prstGeom prst="rect">
+                      <a:avLst/>
+                    </a:prstGeom>
+                    <a:noFill/>
+                    <a:ln>
+                      <a:noFill/>
+                    </a:ln>
+                  </pic:spPr>
+                </pic:pic>
+              </a:graphicData>
+            </a:graphic>
+          </wp:inline>
+        </w:drawing>
+      </w:r>
+    </w:p>
+    <w:p>
+      <w:pPr>
+        <w:spacing w:line="240" w:lineRule="auto"/>
+        <w:jc w:val="center"/>
+        <w:rPr>
+          <w:rFonts w:hint="default"/>
+          <w:lang w:val="pt-PT"/>
+        </w:rPr>
+      </w:pPr>
+    </w:p>
+    <w:p>
+      <w:pPr>
+        <w:spacing w:line="240" w:lineRule="auto"/>
+        <w:ind w:firstLine="425"/>
+        <w:jc w:val="both"/>
+        <w:rPr>
+          <w:rFonts w:hint="default"/>
+          <w:lang w:val="pt-PT"/>
+        </w:rPr>
+      </w:pPr>
+      <w:r>
+        <w:rPr>
+          <w:rFonts w:hint="default"/>
+          <w:lang w:val="pt-PT"/>
+        </w:rPr>
+        <w:t>O comando “toggle” serve para começar ou parar de aceitar aviões.</w:t>
+      </w:r>
+    </w:p>
+    <w:p>
+      <w:pPr>
+        <w:spacing w:line="240" w:lineRule="auto"/>
+        <w:jc w:val="both"/>
+        <w:rPr>
+          <w:rFonts w:hint="default"/>
+          <w:lang w:val="pt-PT"/>
+        </w:rPr>
+      </w:pPr>
+    </w:p>
+    <w:p>
+      <w:pPr>
+        <w:pStyle w:val="18"/>
+        <w:numPr>
+          <w:numId w:val="0"/>
+        </w:numPr>
+        <w:tabs>
+          <w:tab w:val="clear" w:pos="1508"/>
+        </w:tabs>
+        <w:bidi w:val="0"/>
+        <w:ind w:leftChars="300"/>
+        <w:rPr>
+          <w:rFonts w:hint="default"/>
+          <w:lang w:val="pt-PT"/>
+        </w:rPr>
+      </w:pPr>
+      <w:bookmarkStart w:id="22" w:name="_Toc27837"/>
+      <w:r>
+        <w:rPr>
+          <w:rFonts w:hint="default"/>
+          <w:lang w:val="pt-PT"/>
+        </w:rPr>
+        <w:t>Comando “list”</w:t>
+      </w:r>
+      <w:bookmarkEnd w:id="22"/>
+    </w:p>
+    <w:p>
+      <w:pPr>
+        <w:spacing w:line="240" w:lineRule="auto"/>
+        <w:ind w:firstLine="425"/>
+        <w:jc w:val="center"/>
+      </w:pPr>
+      <w:r>
+        <w:drawing>
+          <wp:inline distT="0" distB="0" distL="114300" distR="114300">
+            <wp:extent cx="2057400" cy="3857625"/>
+            <wp:effectExtent l="0" t="0" r="0" b="9525"/>
+            <wp:docPr id="17" name="Picture 10"/>
+            <wp:cNvGraphicFramePr>
+              <a:graphicFrameLocks xmlns:a="http://schemas.openxmlformats.org/drawingml/2006/main" noChangeAspect="1"/>
+            </wp:cNvGraphicFramePr>
+            <a:graphic xmlns:a="http://schemas.openxmlformats.org/drawingml/2006/main">
+              <a:graphicData uri="http://schemas.openxmlformats.org/drawingml/2006/picture">
+                <pic:pic xmlns:pic="http://schemas.openxmlformats.org/drawingml/2006/picture">
+                  <pic:nvPicPr>
+                    <pic:cNvPr id="17" name="Picture 10"/>
+                    <pic:cNvPicPr>
+                      <a:picLocks noChangeAspect="1"/>
+                    </pic:cNvPicPr>
+                  </pic:nvPicPr>
+                  <pic:blipFill>
+                    <a:blip r:embed="rId18"/>
+                    <a:stretch>
+                      <a:fillRect/>
+                    </a:stretch>
+                  </pic:blipFill>
+                  <pic:spPr>
+                    <a:xfrm>
+                      <a:off x="0" y="0"/>
+                      <a:ext cx="2057400" cy="3857625"/>
+                    </a:xfrm>
+                    <a:prstGeom prst="rect">
+                      <a:avLst/>
+                    </a:prstGeom>
+                    <a:noFill/>
+                    <a:ln>
+                      <a:noFill/>
+                    </a:ln>
+                  </pic:spPr>
+                </pic:pic>
+              </a:graphicData>
+            </a:graphic>
+          </wp:inline>
+        </w:drawing>
+      </w:r>
+    </w:p>
+    <w:p>
+      <w:pPr>
+        <w:spacing w:line="240" w:lineRule="auto"/>
+        <w:ind w:firstLine="425"/>
+        <w:jc w:val="center"/>
+        <w:rPr>
+          <w:rFonts w:hint="default"/>
+          <w:lang w:val="pt-PT"/>
+        </w:rPr>
+      </w:pPr>
+    </w:p>
+    <w:p>
+      <w:pPr>
+        <w:spacing w:line="240" w:lineRule="auto"/>
+        <w:ind w:firstLine="425"/>
+        <w:jc w:val="both"/>
+        <w:rPr>
+          <w:rFonts w:hint="default"/>
+          <w:lang w:val="pt-PT"/>
+        </w:rPr>
+      </w:pPr>
+      <w:r>
+        <w:rPr>
+          <w:rFonts w:hint="default"/>
+          <w:lang w:val="pt-PT"/>
+        </w:rPr>
+        <w:t>O comando “list” mostrará todos os aeroportos, aviões ou passageiros existentes no sistema. Poderá também ser listados todos ao mesmo tempo com a opção “all”.</w:t>
+      </w:r>
+    </w:p>
+    <w:p>
+      <w:pPr>
+        <w:spacing w:line="240" w:lineRule="auto"/>
+        <w:jc w:val="both"/>
+        <w:rPr>
+          <w:rFonts w:hint="default"/>
+          <w:lang w:val="pt-PT"/>
+        </w:rPr>
+      </w:pPr>
+    </w:p>
+    <w:p>
+      <w:pPr>
+        <w:pStyle w:val="18"/>
+        <w:numPr>
+          <w:numId w:val="0"/>
+        </w:numPr>
+        <w:tabs>
+          <w:tab w:val="clear" w:pos="1508"/>
+        </w:tabs>
+        <w:bidi w:val="0"/>
+        <w:ind w:leftChars="300"/>
+        <w:rPr>
+          <w:rFonts w:hint="default"/>
+          <w:lang w:val="pt-PT"/>
+        </w:rPr>
+      </w:pPr>
+      <w:bookmarkStart w:id="23" w:name="_Toc9261"/>
+      <w:r>
+        <w:rPr>
+          <w:rFonts w:hint="default"/>
+          <w:lang w:val="pt-PT"/>
+        </w:rPr>
+        <w:t>Comando “kick”</w:t>
+      </w:r>
+      <w:bookmarkEnd w:id="23"/>
+    </w:p>
+    <w:p>
+      <w:pPr>
+        <w:spacing w:line="240" w:lineRule="auto"/>
+        <w:ind w:firstLine="425"/>
+        <w:jc w:val="center"/>
+      </w:pPr>
+      <w:r>
+        <w:drawing>
+          <wp:inline distT="0" distB="0" distL="114300" distR="114300">
+            <wp:extent cx="2228850" cy="942975"/>
+            <wp:effectExtent l="0" t="0" r="0" b="9525"/>
+            <wp:docPr id="19" name="Picture 12"/>
+            <wp:cNvGraphicFramePr>
+              <a:graphicFrameLocks xmlns:a="http://schemas.openxmlformats.org/drawingml/2006/main" noChangeAspect="1"/>
+            </wp:cNvGraphicFramePr>
+            <a:graphic xmlns:a="http://schemas.openxmlformats.org/drawingml/2006/main">
+              <a:graphicData uri="http://schemas.openxmlformats.org/drawingml/2006/picture">
+                <pic:pic xmlns:pic="http://schemas.openxmlformats.org/drawingml/2006/picture">
+                  <pic:nvPicPr>
+                    <pic:cNvPr id="19" name="Picture 12"/>
+                    <pic:cNvPicPr>
+                      <a:picLocks noChangeAspect="1"/>
+                    </pic:cNvPicPr>
+                  </pic:nvPicPr>
+                  <pic:blipFill>
+                    <a:blip r:embed="rId19"/>
+                    <a:stretch>
+                      <a:fillRect/>
+                    </a:stretch>
+                  </pic:blipFill>
+                  <pic:spPr>
+                    <a:xfrm>
+                      <a:off x="0" y="0"/>
+                      <a:ext cx="2228850" cy="942975"/>
+                    </a:xfrm>
+                    <a:prstGeom prst="rect">
+                      <a:avLst/>
+                    </a:prstGeom>
+                    <a:noFill/>
+                    <a:ln>
+                      <a:noFill/>
+                    </a:ln>
+                  </pic:spPr>
+                </pic:pic>
+              </a:graphicData>
+            </a:graphic>
+          </wp:inline>
+        </w:drawing>
+      </w:r>
+    </w:p>
+    <w:p>
+      <w:pPr>
+        <w:spacing w:line="240" w:lineRule="auto"/>
+        <w:ind w:firstLine="425"/>
+        <w:jc w:val="center"/>
+        <w:rPr>
+          <w:rFonts w:hint="default"/>
+          <w:lang w:val="pt-PT"/>
+        </w:rPr>
+      </w:pPr>
+    </w:p>
+    <w:p>
+      <w:pPr>
+        <w:spacing w:line="240" w:lineRule="auto"/>
+        <w:ind w:firstLine="425"/>
+        <w:jc w:val="both"/>
+        <w:rPr>
+          <w:rFonts w:hint="default"/>
+          <w:lang w:val="pt-PT"/>
+        </w:rPr>
+      </w:pPr>
+      <w:r>
+        <w:rPr>
+          <w:rFonts w:hint="default"/>
+          <w:lang w:val="pt-PT"/>
+        </w:rPr>
+        <w:t>O comando “kick” é apenas um comando de debug. Este comando enviará um sinal ao avião associado ao ID e terminará o avião.</w:t>
+      </w:r>
+    </w:p>
+    <w:p>
+      <w:pPr>
+        <w:spacing w:line="240" w:lineRule="auto"/>
+        <w:jc w:val="both"/>
+        <w:rPr>
+          <w:rFonts w:hint="default"/>
+          <w:lang w:val="pt-PT"/>
+        </w:rPr>
+      </w:pPr>
+    </w:p>
+    <w:p>
+      <w:pPr>
+        <w:pStyle w:val="18"/>
+        <w:numPr>
+          <w:numId w:val="0"/>
+        </w:numPr>
+        <w:tabs>
+          <w:tab w:val="clear" w:pos="1508"/>
+        </w:tabs>
+        <w:bidi w:val="0"/>
+        <w:ind w:leftChars="300"/>
+        <w:rPr>
+          <w:rFonts w:hint="default"/>
+          <w:lang w:val="pt-PT"/>
+        </w:rPr>
+      </w:pPr>
+      <w:bookmarkStart w:id="24" w:name="_Toc11473"/>
+      <w:r>
+        <w:rPr>
+          <w:rFonts w:hint="default"/>
+          <w:lang w:val="pt-PT"/>
+        </w:rPr>
+        <w:t>Comando “exit”</w:t>
+      </w:r>
+      <w:bookmarkEnd w:id="24"/>
+    </w:p>
+    <w:p>
+      <w:pPr>
+        <w:spacing w:line="240" w:lineRule="auto"/>
+        <w:ind w:firstLine="425"/>
+        <w:jc w:val="center"/>
+      </w:pPr>
+      <w:r>
+        <w:drawing>
+          <wp:inline distT="0" distB="0" distL="114300" distR="114300">
+            <wp:extent cx="1428750" cy="485775"/>
+            <wp:effectExtent l="0" t="0" r="0" b="9525"/>
+            <wp:docPr id="20" name="Picture 13"/>
+            <wp:cNvGraphicFramePr>
+              <a:graphicFrameLocks xmlns:a="http://schemas.openxmlformats.org/drawingml/2006/main" noChangeAspect="1"/>
+            </wp:cNvGraphicFramePr>
+            <a:graphic xmlns:a="http://schemas.openxmlformats.org/drawingml/2006/main">
+              <a:graphicData uri="http://schemas.openxmlformats.org/drawingml/2006/picture">
+                <pic:pic xmlns:pic="http://schemas.openxmlformats.org/drawingml/2006/picture">
+                  <pic:nvPicPr>
+                    <pic:cNvPr id="20" name="Picture 13"/>
+                    <pic:cNvPicPr>
+                      <a:picLocks noChangeAspect="1"/>
+                    </pic:cNvPicPr>
+                  </pic:nvPicPr>
+                  <pic:blipFill>
+                    <a:blip r:embed="rId20"/>
+                    <a:stretch>
+                      <a:fillRect/>
+                    </a:stretch>
+                  </pic:blipFill>
+                  <pic:spPr>
+                    <a:xfrm>
+                      <a:off x="0" y="0"/>
+                      <a:ext cx="1428750" cy="485775"/>
+                    </a:xfrm>
+                    <a:prstGeom prst="rect">
+                      <a:avLst/>
+                    </a:prstGeom>
+                    <a:noFill/>
+                    <a:ln>
+                      <a:noFill/>
+                    </a:ln>
+                  </pic:spPr>
+                </pic:pic>
+              </a:graphicData>
+            </a:graphic>
+          </wp:inline>
+        </w:drawing>
+      </w:r>
+    </w:p>
+    <w:p>
+      <w:pPr>
+        <w:spacing w:line="240" w:lineRule="auto"/>
+        <w:ind w:firstLine="425"/>
+        <w:jc w:val="center"/>
+        <w:rPr>
+          <w:rFonts w:hint="default"/>
+          <w:lang w:val="pt-PT"/>
+        </w:rPr>
+      </w:pPr>
+    </w:p>
+    <w:p>
+      <w:pPr>
+        <w:spacing w:line="240" w:lineRule="auto"/>
+        <w:ind w:firstLine="425"/>
+        <w:jc w:val="both"/>
+        <w:rPr>
+          <w:rFonts w:hint="default"/>
+          <w:lang w:val="pt-PT"/>
+        </w:rPr>
+      </w:pPr>
+      <w:r>
+        <w:rPr>
+          <w:rFonts w:hint="default"/>
+          <w:lang w:val="pt-PT"/>
+        </w:rPr>
+        <w:t>O comando “exit” terminará o sistema e todos os aviões e passageiros associados.</w:t>
+      </w:r>
+    </w:p>
+    <w:p>
+      <w:pPr>
+        <w:rPr>
+          <w:rFonts w:hint="default"/>
+          <w:lang w:val="pt-PT"/>
+        </w:rPr>
+      </w:pPr>
+      <w:r>
+        <w:rPr>
+          <w:rFonts w:hint="default"/>
+          <w:lang w:val="pt-PT"/>
+        </w:rPr>
+        <w:br w:type="page"/>
+      </w:r>
+    </w:p>
+    <w:p>
+      <w:pPr>
+        <w:pStyle w:val="17"/>
+        <w:numPr>
+          <w:numId w:val="0"/>
+        </w:numPr>
+        <w:tabs>
+          <w:tab w:val="clear" w:pos="850"/>
+        </w:tabs>
+        <w:bidi w:val="0"/>
+        <w:ind w:leftChars="100"/>
+        <w:rPr>
+          <w:rFonts w:hint="default"/>
+          <w:lang w:val="pt-PT"/>
+        </w:rPr>
+      </w:pPr>
+      <w:bookmarkStart w:id="25" w:name="_Toc2619"/>
+      <w:r>
+        <w:rPr>
+          <w:rFonts w:hint="default"/>
+          <w:lang w:val="pt-PT"/>
+        </w:rPr>
+        <w:t>Avião (aviao)</w:t>
+      </w:r>
+      <w:bookmarkEnd w:id="25"/>
+    </w:p>
+    <w:p>
+      <w:pPr>
+        <w:pStyle w:val="18"/>
+        <w:numPr>
+          <w:numId w:val="0"/>
+        </w:numPr>
+        <w:tabs>
+          <w:tab w:val="clear" w:pos="1508"/>
+        </w:tabs>
+        <w:bidi w:val="0"/>
+        <w:ind w:leftChars="300"/>
+        <w:rPr>
+          <w:rFonts w:hint="default"/>
+          <w:lang w:val="pt-PT"/>
+        </w:rPr>
+      </w:pPr>
+      <w:r>
+        <w:rPr>
+          <w:rFonts w:hint="default"/>
+          <w:lang w:val="pt-PT"/>
+        </w:rPr>
+        <w:t>Iniciar</w:t>
+      </w:r>
+    </w:p>
+    <w:p>
+      <w:pPr>
+        <w:jc w:val="center"/>
+      </w:pPr>
+      <w:r>
+        <w:drawing>
+          <wp:inline distT="0" distB="0" distL="114300" distR="114300">
+            <wp:extent cx="5267325" cy="1415415"/>
+            <wp:effectExtent l="0" t="0" r="9525" b="13335"/>
+            <wp:docPr id="21" name="Picture 14"/>
+            <wp:cNvGraphicFramePr>
+              <a:graphicFrameLocks xmlns:a="http://schemas.openxmlformats.org/drawingml/2006/main" noChangeAspect="1"/>
+            </wp:cNvGraphicFramePr>
+            <a:graphic xmlns:a="http://schemas.openxmlformats.org/drawingml/2006/main">
+              <a:graphicData uri="http://schemas.openxmlformats.org/drawingml/2006/picture">
+                <pic:pic xmlns:pic="http://schemas.openxmlformats.org/drawingml/2006/picture">
+                  <pic:nvPicPr>
+                    <pic:cNvPr id="21" name="Picture 14"/>
+                    <pic:cNvPicPr>
+                      <a:picLocks noChangeAspect="1"/>
+                    </pic:cNvPicPr>
+                  </pic:nvPicPr>
+                  <pic:blipFill>
+                    <a:blip r:embed="rId21"/>
+                    <a:stretch>
+                      <a:fillRect/>
+                    </a:stretch>
+                  </pic:blipFill>
+                  <pic:spPr>
+                    <a:xfrm>
+                      <a:off x="0" y="0"/>
+                      <a:ext cx="5267325" cy="1415415"/>
+                    </a:xfrm>
+                    <a:prstGeom prst="rect">
+                      <a:avLst/>
+                    </a:prstGeom>
+                    <a:noFill/>
+                    <a:ln>
+                      <a:noFill/>
+                    </a:ln>
+                  </pic:spPr>
+                </pic:pic>
+              </a:graphicData>
+            </a:graphic>
+          </wp:inline>
+        </w:drawing>
+      </w:r>
+    </w:p>
+    <w:p>
+      <w:pPr>
+        <w:jc w:val="center"/>
+        <w:rPr>
+          <w:rFonts w:hint="default"/>
+          <w:lang w:val="pt-PT"/>
+        </w:rPr>
+      </w:pPr>
+    </w:p>
+    <w:p>
+      <w:pPr>
+        <w:spacing w:line="240" w:lineRule="auto"/>
+        <w:ind w:firstLine="425"/>
+        <w:jc w:val="both"/>
+        <w:rPr>
+          <w:rFonts w:hint="default"/>
+          <w:lang w:val="pt-PT"/>
+        </w:rPr>
+      </w:pPr>
+      <w:r>
+        <w:rPr>
+          <w:rFonts w:hint="default"/>
+          <w:lang w:val="pt-PT"/>
+        </w:rPr>
+        <w:t>Para iniciar a aplicação “Aviao” terá que executá-lo através da linha de comandos “pasta/Aviao.exe [MAX_CAPACITY] [VELOCITY] [AIRPORT_ID]”. A primeira opção indica a capacidade máxima do avião, a segunda a velocidade (posições) por segundo e a terceira o ID do aeroporto inicial. O programa irá depois perguntar para introduzir um nome para que seja identificado.</w:t>
+      </w:r>
+    </w:p>
+    <w:p>
+      <w:pPr>
+        <w:spacing w:line="240" w:lineRule="auto"/>
+        <w:jc w:val="both"/>
+        <w:rPr>
+          <w:rFonts w:hint="default"/>
+          <w:lang w:val="pt-PT"/>
+        </w:rPr>
+      </w:pPr>
+    </w:p>
+    <w:p>
+      <w:pPr>
+        <w:pStyle w:val="18"/>
+        <w:numPr>
+          <w:numId w:val="0"/>
+        </w:numPr>
+        <w:tabs>
+          <w:tab w:val="clear" w:pos="1508"/>
+        </w:tabs>
+        <w:bidi w:val="0"/>
+        <w:ind w:leftChars="300"/>
+        <w:rPr>
+          <w:rFonts w:hint="default"/>
+          <w:lang w:val="pt-PT"/>
+        </w:rPr>
+      </w:pPr>
+      <w:r>
+        <w:rPr>
+          <w:rFonts w:hint="default"/>
+          <w:lang w:val="pt-PT"/>
+        </w:rPr>
+        <w:t>Comando “help”</w:t>
+      </w:r>
+    </w:p>
+    <w:p>
+      <w:pPr>
+        <w:spacing w:line="240" w:lineRule="auto"/>
+        <w:jc w:val="center"/>
+      </w:pPr>
+      <w:r>
+        <w:drawing>
+          <wp:inline distT="0" distB="0" distL="114300" distR="114300">
+            <wp:extent cx="3962400" cy="1257300"/>
+            <wp:effectExtent l="0" t="0" r="0" b="0"/>
+            <wp:docPr id="22" name="Picture 15"/>
+            <wp:cNvGraphicFramePr>
+              <a:graphicFrameLocks xmlns:a="http://schemas.openxmlformats.org/drawingml/2006/main" noChangeAspect="1"/>
+            </wp:cNvGraphicFramePr>
+            <a:graphic xmlns:a="http://schemas.openxmlformats.org/drawingml/2006/main">
+              <a:graphicData uri="http://schemas.openxmlformats.org/drawingml/2006/picture">
+                <pic:pic xmlns:pic="http://schemas.openxmlformats.org/drawingml/2006/picture">
+                  <pic:nvPicPr>
+                    <pic:cNvPr id="22" name="Picture 15"/>
+                    <pic:cNvPicPr>
+                      <a:picLocks noChangeAspect="1"/>
+                    </pic:cNvPicPr>
+                  </pic:nvPicPr>
+                  <pic:blipFill>
+                    <a:blip r:embed="rId22"/>
+                    <a:stretch>
+                      <a:fillRect/>
+                    </a:stretch>
+                  </pic:blipFill>
+                  <pic:spPr>
+                    <a:xfrm>
+                      <a:off x="0" y="0"/>
+                      <a:ext cx="3962400" cy="1257300"/>
+                    </a:xfrm>
+                    <a:prstGeom prst="rect">
+                      <a:avLst/>
+                    </a:prstGeom>
+                    <a:noFill/>
+                    <a:ln>
+                      <a:noFill/>
+                    </a:ln>
+                  </pic:spPr>
+                </pic:pic>
+              </a:graphicData>
+            </a:graphic>
+          </wp:inline>
+        </w:drawing>
+      </w:r>
+    </w:p>
+    <w:p>
+      <w:pPr>
+        <w:spacing w:line="240" w:lineRule="auto"/>
+        <w:jc w:val="center"/>
+        <w:rPr>
+          <w:rFonts w:hint="default"/>
+          <w:lang w:val="pt-PT"/>
+        </w:rPr>
+      </w:pPr>
+    </w:p>
+    <w:p>
+      <w:pPr>
+        <w:spacing w:line="240" w:lineRule="auto"/>
+        <w:ind w:firstLine="425"/>
+        <w:jc w:val="both"/>
+        <w:rPr>
+          <w:rFonts w:hint="default"/>
+          <w:lang w:val="pt-PT"/>
+        </w:rPr>
+      </w:pPr>
+      <w:r>
+        <w:rPr>
+          <w:rFonts w:hint="default"/>
+          <w:lang w:val="pt-PT"/>
+        </w:rPr>
+        <w:t>O comando “help” apresenta todos os comandos disponibilizados ao utilizador.</w:t>
+      </w:r>
+    </w:p>
+    <w:p>
+      <w:pPr>
+        <w:spacing w:line="240" w:lineRule="auto"/>
+        <w:jc w:val="both"/>
+        <w:rPr>
+          <w:rFonts w:hint="default"/>
+          <w:lang w:val="pt-PT"/>
+        </w:rPr>
+      </w:pPr>
+    </w:p>
+    <w:p>
+      <w:pPr>
+        <w:pStyle w:val="18"/>
+        <w:numPr>
+          <w:numId w:val="0"/>
+        </w:numPr>
+        <w:tabs>
+          <w:tab w:val="clear" w:pos="1508"/>
+        </w:tabs>
+        <w:bidi w:val="0"/>
+        <w:ind w:leftChars="300"/>
+        <w:rPr>
+          <w:rFonts w:hint="default"/>
+          <w:lang w:val="pt-PT"/>
+        </w:rPr>
+      </w:pPr>
+      <w:r>
+        <w:rPr>
+          <w:rFonts w:hint="default"/>
+          <w:lang w:val="pt-PT"/>
+        </w:rPr>
+        <w:t>Comando “destination”</w:t>
+      </w:r>
+    </w:p>
+    <w:p>
+      <w:pPr>
+        <w:spacing w:line="240" w:lineRule="auto"/>
+        <w:ind w:firstLine="425"/>
+        <w:jc w:val="center"/>
+      </w:pPr>
+      <w:r>
+        <w:drawing>
+          <wp:inline distT="0" distB="0" distL="114300" distR="114300">
+            <wp:extent cx="2781300" cy="1104900"/>
+            <wp:effectExtent l="0" t="0" r="0" b="0"/>
+            <wp:docPr id="23" name="Picture 16"/>
+            <wp:cNvGraphicFramePr>
+              <a:graphicFrameLocks xmlns:a="http://schemas.openxmlformats.org/drawingml/2006/main" noChangeAspect="1"/>
+            </wp:cNvGraphicFramePr>
+            <a:graphic xmlns:a="http://schemas.openxmlformats.org/drawingml/2006/main">
+              <a:graphicData uri="http://schemas.openxmlformats.org/drawingml/2006/picture">
+                <pic:pic xmlns:pic="http://schemas.openxmlformats.org/drawingml/2006/picture">
+                  <pic:nvPicPr>
+                    <pic:cNvPr id="23" name="Picture 16"/>
+                    <pic:cNvPicPr>
+                      <a:picLocks noChangeAspect="1"/>
+                    </pic:cNvPicPr>
+                  </pic:nvPicPr>
+                  <pic:blipFill>
+                    <a:blip r:embed="rId23"/>
+                    <a:stretch>
+                      <a:fillRect/>
+                    </a:stretch>
+                  </pic:blipFill>
+                  <pic:spPr>
+                    <a:xfrm>
+                      <a:off x="0" y="0"/>
+                      <a:ext cx="2781300" cy="1104900"/>
+                    </a:xfrm>
+                    <a:prstGeom prst="rect">
+                      <a:avLst/>
+                    </a:prstGeom>
+                    <a:noFill/>
+                    <a:ln>
+                      <a:noFill/>
+                    </a:ln>
+                  </pic:spPr>
+                </pic:pic>
+              </a:graphicData>
+            </a:graphic>
+          </wp:inline>
+        </w:drawing>
+      </w:r>
+    </w:p>
+    <w:p>
+      <w:pPr>
+        <w:spacing w:line="240" w:lineRule="auto"/>
+        <w:ind w:firstLine="425"/>
+        <w:jc w:val="center"/>
+        <w:rPr>
+          <w:rFonts w:hint="default"/>
+          <w:lang w:val="pt-PT"/>
+        </w:rPr>
+      </w:pPr>
+    </w:p>
+    <w:p>
+      <w:pPr>
+        <w:spacing w:line="240" w:lineRule="auto"/>
+        <w:ind w:firstLine="425"/>
+        <w:jc w:val="both"/>
+        <w:rPr>
+          <w:rFonts w:hint="default"/>
+          <w:lang w:val="pt-PT"/>
+        </w:rPr>
+      </w:pPr>
+      <w:r>
+        <w:rPr>
+          <w:rFonts w:hint="default"/>
+          <w:lang w:val="pt-PT"/>
+        </w:rPr>
+        <w:t>O comando “destination” permite ao utilizador introduzir um destino para o qual se deslocará.</w:t>
+      </w:r>
+    </w:p>
+    <w:p>
+      <w:pPr>
+        <w:spacing w:line="240" w:lineRule="auto"/>
+        <w:jc w:val="both"/>
+        <w:rPr>
+          <w:rFonts w:hint="default"/>
+          <w:lang w:val="pt-PT"/>
+        </w:rPr>
+      </w:pPr>
+    </w:p>
+    <w:p>
+      <w:pPr>
+        <w:spacing w:line="240" w:lineRule="auto"/>
+        <w:ind w:firstLine="425"/>
+        <w:jc w:val="center"/>
+      </w:pPr>
+      <w:r>
+        <w:drawing>
+          <wp:inline distT="0" distB="0" distL="114300" distR="114300">
+            <wp:extent cx="3819525" cy="1571625"/>
+            <wp:effectExtent l="0" t="0" r="9525" b="9525"/>
+            <wp:docPr id="24" name="Picture 17"/>
+            <wp:cNvGraphicFramePr>
+              <a:graphicFrameLocks xmlns:a="http://schemas.openxmlformats.org/drawingml/2006/main" noChangeAspect="1"/>
+            </wp:cNvGraphicFramePr>
+            <a:graphic xmlns:a="http://schemas.openxmlformats.org/drawingml/2006/main">
+              <a:graphicData uri="http://schemas.openxmlformats.org/drawingml/2006/picture">
+                <pic:pic xmlns:pic="http://schemas.openxmlformats.org/drawingml/2006/picture">
+                  <pic:nvPicPr>
+                    <pic:cNvPr id="24" name="Picture 17"/>
+                    <pic:cNvPicPr>
+                      <a:picLocks noChangeAspect="1"/>
+                    </pic:cNvPicPr>
+                  </pic:nvPicPr>
+                  <pic:blipFill>
+                    <a:blip r:embed="rId24"/>
+                    <a:stretch>
+                      <a:fillRect/>
+                    </a:stretch>
+                  </pic:blipFill>
+                  <pic:spPr>
+                    <a:xfrm>
+                      <a:off x="0" y="0"/>
+                      <a:ext cx="3819525" cy="1571625"/>
+                    </a:xfrm>
+                    <a:prstGeom prst="rect">
+                      <a:avLst/>
+                    </a:prstGeom>
+                    <a:noFill/>
+                    <a:ln>
+                      <a:noFill/>
+                    </a:ln>
+                  </pic:spPr>
+                </pic:pic>
+              </a:graphicData>
+            </a:graphic>
+          </wp:inline>
+        </w:drawing>
+      </w:r>
+    </w:p>
+    <w:p>
+      <w:pPr>
+        <w:spacing w:line="240" w:lineRule="auto"/>
+        <w:ind w:firstLine="425"/>
+        <w:jc w:val="center"/>
+        <w:rPr>
+          <w:rFonts w:hint="default"/>
+          <w:lang w:val="pt-PT"/>
+        </w:rPr>
+      </w:pPr>
+    </w:p>
+    <w:p>
+      <w:pPr>
+        <w:spacing w:line="240" w:lineRule="auto"/>
+        <w:ind w:firstLine="425"/>
+        <w:jc w:val="both"/>
+        <w:rPr>
+          <w:rFonts w:hint="default"/>
+          <w:lang w:val="pt-PT"/>
+        </w:rPr>
+      </w:pPr>
+      <w:r>
+        <w:rPr>
+          <w:rFonts w:hint="default"/>
+          <w:lang w:val="pt-PT"/>
+        </w:rPr>
+        <w:t>O comando falhará quando o utilizador introduzir o aeroporto de saída ou um aeroporto inexistente.</w:t>
+      </w:r>
+    </w:p>
+    <w:p>
+      <w:pPr>
+        <w:spacing w:line="240" w:lineRule="auto"/>
+        <w:jc w:val="both"/>
+        <w:rPr>
+          <w:rFonts w:hint="default"/>
+          <w:lang w:val="pt-PT"/>
+        </w:rPr>
+      </w:pPr>
+    </w:p>
+    <w:p>
+      <w:pPr>
+        <w:pStyle w:val="18"/>
+        <w:numPr>
+          <w:numId w:val="0"/>
+        </w:numPr>
+        <w:tabs>
+          <w:tab w:val="clear" w:pos="1508"/>
+        </w:tabs>
+        <w:bidi w:val="0"/>
+        <w:ind w:leftChars="300"/>
+        <w:rPr>
+          <w:rFonts w:hint="default"/>
+          <w:lang w:val="pt-PT"/>
+        </w:rPr>
+      </w:pPr>
+      <w:r>
+        <w:rPr>
+          <w:rFonts w:hint="default"/>
+          <w:lang w:val="pt-PT"/>
+        </w:rPr>
+        <w:t>Comando “board”</w:t>
+      </w:r>
+    </w:p>
+    <w:p>
+      <w:pPr>
+        <w:spacing w:line="240" w:lineRule="auto"/>
+        <w:ind w:firstLine="425"/>
+        <w:jc w:val="both"/>
+        <w:rPr>
+          <w:rFonts w:hint="default"/>
+          <w:lang w:val="pt-PT"/>
+        </w:rPr>
+      </w:pPr>
+      <w:r>
+        <w:rPr>
+          <w:rFonts w:hint="default"/>
+          <w:lang w:val="pt-PT"/>
+        </w:rPr>
+        <w:t>O comando “board” enviará sinal ao Controlador para avisar que está a aceitar passageiros neste momento.</w:t>
+      </w:r>
+    </w:p>
+    <w:p>
+      <w:pPr>
+        <w:spacing w:line="240" w:lineRule="auto"/>
+        <w:jc w:val="both"/>
+        <w:rPr>
+          <w:rFonts w:hint="default"/>
+          <w:lang w:val="pt-PT"/>
+        </w:rPr>
+      </w:pPr>
+    </w:p>
+    <w:p>
+      <w:pPr>
+        <w:pStyle w:val="18"/>
+        <w:numPr>
+          <w:numId w:val="0"/>
+        </w:numPr>
+        <w:tabs>
+          <w:tab w:val="clear" w:pos="1508"/>
+        </w:tabs>
+        <w:bidi w:val="0"/>
+        <w:ind w:leftChars="300"/>
+        <w:rPr>
+          <w:rFonts w:hint="default"/>
+          <w:lang w:val="pt-PT"/>
+        </w:rPr>
+      </w:pPr>
+      <w:r>
+        <w:rPr>
+          <w:rFonts w:hint="default"/>
+          <w:lang w:val="pt-PT"/>
+        </w:rPr>
+        <w:t>Comando “start”</w:t>
+      </w:r>
+    </w:p>
+    <w:p>
+      <w:pPr>
+        <w:spacing w:line="240" w:lineRule="auto"/>
+        <w:ind w:firstLine="425"/>
+        <w:jc w:val="center"/>
+      </w:pPr>
+      <w:r>
+        <w:drawing>
+          <wp:inline distT="0" distB="0" distL="114300" distR="114300">
+            <wp:extent cx="1495425" cy="1714500"/>
+            <wp:effectExtent l="0" t="0" r="9525" b="0"/>
+            <wp:docPr id="25" name="Picture 18"/>
+            <wp:cNvGraphicFramePr>
+              <a:graphicFrameLocks xmlns:a="http://schemas.openxmlformats.org/drawingml/2006/main" noChangeAspect="1"/>
+            </wp:cNvGraphicFramePr>
+            <a:graphic xmlns:a="http://schemas.openxmlformats.org/drawingml/2006/main">
+              <a:graphicData uri="http://schemas.openxmlformats.org/drawingml/2006/picture">
+                <pic:pic xmlns:pic="http://schemas.openxmlformats.org/drawingml/2006/picture">
+                  <pic:nvPicPr>
+                    <pic:cNvPr id="25" name="Picture 18"/>
+                    <pic:cNvPicPr>
+                      <a:picLocks noChangeAspect="1"/>
+                    </pic:cNvPicPr>
+                  </pic:nvPicPr>
+                  <pic:blipFill>
+                    <a:blip r:embed="rId25"/>
+                    <a:stretch>
+                      <a:fillRect/>
+                    </a:stretch>
+                  </pic:blipFill>
+                  <pic:spPr>
+                    <a:xfrm>
+                      <a:off x="0" y="0"/>
+                      <a:ext cx="1495425" cy="1714500"/>
+                    </a:xfrm>
+                    <a:prstGeom prst="rect">
+                      <a:avLst/>
+                    </a:prstGeom>
+                    <a:noFill/>
+                    <a:ln>
+                      <a:noFill/>
+                    </a:ln>
+                  </pic:spPr>
+                </pic:pic>
+              </a:graphicData>
+            </a:graphic>
+          </wp:inline>
+        </w:drawing>
+      </w:r>
+    </w:p>
+    <w:p>
+      <w:pPr>
+        <w:spacing w:line="240" w:lineRule="auto"/>
+        <w:ind w:firstLine="425"/>
+        <w:jc w:val="center"/>
+        <w:rPr>
+          <w:rFonts w:hint="default"/>
+          <w:lang w:val="pt-PT"/>
+        </w:rPr>
+      </w:pPr>
+    </w:p>
+    <w:p>
+      <w:pPr>
+        <w:spacing w:line="240" w:lineRule="auto"/>
+        <w:ind w:firstLine="425"/>
+        <w:jc w:val="both"/>
+        <w:rPr>
+          <w:rFonts w:hint="default"/>
+          <w:lang w:val="pt-PT"/>
+        </w:rPr>
+      </w:pPr>
+      <w:r>
+        <w:rPr>
+          <w:rFonts w:hint="default"/>
+          <w:lang w:val="pt-PT"/>
+        </w:rPr>
+        <w:t>O comando “start” iniciará a viagem até ao destino. Enquanto o avião está a voar, não poderá aceder aos comandos: “board”, “destination” ou “start”.</w:t>
+      </w:r>
+    </w:p>
+    <w:p>
+      <w:pPr>
+        <w:spacing w:line="240" w:lineRule="auto"/>
+        <w:jc w:val="both"/>
+        <w:rPr>
+          <w:rFonts w:hint="default"/>
+          <w:lang w:val="pt-PT"/>
+        </w:rPr>
+      </w:pPr>
+    </w:p>
+    <w:p>
+      <w:pPr>
+        <w:pStyle w:val="18"/>
+        <w:numPr>
+          <w:numId w:val="0"/>
+        </w:numPr>
+        <w:tabs>
+          <w:tab w:val="clear" w:pos="1508"/>
+        </w:tabs>
+        <w:bidi w:val="0"/>
+        <w:ind w:leftChars="300"/>
+        <w:rPr>
+          <w:rFonts w:hint="default"/>
+          <w:lang w:val="pt-PT"/>
+        </w:rPr>
+      </w:pPr>
+      <w:r>
+        <w:rPr>
+          <w:rFonts w:hint="default"/>
+          <w:lang w:val="pt-PT"/>
+        </w:rPr>
+        <w:t>Comando “list”</w:t>
+      </w:r>
+    </w:p>
+    <w:p>
+      <w:pPr>
+        <w:spacing w:line="240" w:lineRule="auto"/>
+        <w:ind w:firstLine="425"/>
+        <w:jc w:val="center"/>
+      </w:pPr>
+      <w:r>
+        <w:drawing>
+          <wp:inline distT="0" distB="0" distL="114300" distR="114300">
+            <wp:extent cx="3543300" cy="1409700"/>
+            <wp:effectExtent l="0" t="0" r="0" b="0"/>
+            <wp:docPr id="26" name="Picture 19"/>
+            <wp:cNvGraphicFramePr>
+              <a:graphicFrameLocks xmlns:a="http://schemas.openxmlformats.org/drawingml/2006/main" noChangeAspect="1"/>
+            </wp:cNvGraphicFramePr>
+            <a:graphic xmlns:a="http://schemas.openxmlformats.org/drawingml/2006/main">
+              <a:graphicData uri="http://schemas.openxmlformats.org/drawingml/2006/picture">
+                <pic:pic xmlns:pic="http://schemas.openxmlformats.org/drawingml/2006/picture">
+                  <pic:nvPicPr>
+                    <pic:cNvPr id="26" name="Picture 19"/>
+                    <pic:cNvPicPr>
+                      <a:picLocks noChangeAspect="1"/>
+                    </pic:cNvPicPr>
+                  </pic:nvPicPr>
+                  <pic:blipFill>
+                    <a:blip r:embed="rId26"/>
+                    <a:stretch>
+                      <a:fillRect/>
+                    </a:stretch>
+                  </pic:blipFill>
+                  <pic:spPr>
+                    <a:xfrm>
+                      <a:off x="0" y="0"/>
+                      <a:ext cx="3543300" cy="1409700"/>
+                    </a:xfrm>
+                    <a:prstGeom prst="rect">
+                      <a:avLst/>
+                    </a:prstGeom>
+                    <a:noFill/>
+                    <a:ln>
+                      <a:noFill/>
+                    </a:ln>
+                  </pic:spPr>
+                </pic:pic>
+              </a:graphicData>
+            </a:graphic>
+          </wp:inline>
+        </w:drawing>
+      </w:r>
+    </w:p>
+    <w:p>
+      <w:pPr>
+        <w:spacing w:line="240" w:lineRule="auto"/>
+        <w:ind w:firstLine="425"/>
+        <w:jc w:val="center"/>
+        <w:rPr>
+          <w:rFonts w:hint="default"/>
+          <w:lang w:val="pt-PT"/>
+        </w:rPr>
+      </w:pPr>
+    </w:p>
+    <w:p>
+      <w:pPr>
+        <w:spacing w:line="240" w:lineRule="auto"/>
+        <w:ind w:firstLine="425"/>
+        <w:jc w:val="both"/>
+        <w:rPr>
+          <w:rFonts w:hint="default"/>
+          <w:lang w:val="pt-PT"/>
+        </w:rPr>
+      </w:pPr>
+      <w:r>
+        <w:rPr>
+          <w:rFonts w:hint="default"/>
+          <w:lang w:val="pt-PT"/>
+        </w:rPr>
+        <w:t>O comando “list” lista as definições do avião incluindo o nome, velocidade, capacidade atual, capacidade máxima, coordenadas atuais, aeroporto de saída e aeroporto de chegada.</w:t>
+      </w:r>
+    </w:p>
+    <w:p>
+      <w:pPr>
+        <w:spacing w:line="240" w:lineRule="auto"/>
+        <w:jc w:val="both"/>
+        <w:rPr>
+          <w:rFonts w:hint="default"/>
+          <w:lang w:val="pt-PT"/>
+        </w:rPr>
+      </w:pPr>
+    </w:p>
+    <w:p>
+      <w:pPr>
+        <w:pStyle w:val="18"/>
+        <w:numPr>
+          <w:numId w:val="0"/>
+        </w:numPr>
+        <w:tabs>
+          <w:tab w:val="clear" w:pos="1508"/>
+        </w:tabs>
+        <w:bidi w:val="0"/>
+        <w:ind w:leftChars="300"/>
+        <w:rPr>
+          <w:rFonts w:hint="default"/>
+          <w:lang w:val="pt-PT"/>
+        </w:rPr>
+      </w:pPr>
+      <w:r>
+        <w:rPr>
+          <w:rFonts w:hint="default"/>
+          <w:lang w:val="pt-PT"/>
+        </w:rPr>
+        <w:t>Comando “exit”</w:t>
+      </w:r>
+    </w:p>
+    <w:p>
+      <w:pPr>
+        <w:spacing w:line="240" w:lineRule="auto"/>
+        <w:ind w:firstLine="425"/>
+        <w:jc w:val="center"/>
+      </w:pPr>
+      <w:r>
+        <w:drawing>
+          <wp:inline distT="0" distB="0" distL="114300" distR="114300">
+            <wp:extent cx="1857375" cy="647700"/>
+            <wp:effectExtent l="0" t="0" r="9525" b="0"/>
+            <wp:docPr id="27" name="Picture 20"/>
+            <wp:cNvGraphicFramePr>
+              <a:graphicFrameLocks xmlns:a="http://schemas.openxmlformats.org/drawingml/2006/main" noChangeAspect="1"/>
+            </wp:cNvGraphicFramePr>
+            <a:graphic xmlns:a="http://schemas.openxmlformats.org/drawingml/2006/main">
+              <a:graphicData uri="http://schemas.openxmlformats.org/drawingml/2006/picture">
+                <pic:pic xmlns:pic="http://schemas.openxmlformats.org/drawingml/2006/picture">
+                  <pic:nvPicPr>
+                    <pic:cNvPr id="27" name="Picture 20"/>
+                    <pic:cNvPicPr>
+                      <a:picLocks noChangeAspect="1"/>
+                    </pic:cNvPicPr>
+                  </pic:nvPicPr>
+                  <pic:blipFill>
+                    <a:blip r:embed="rId27"/>
+                    <a:stretch>
+                      <a:fillRect/>
+                    </a:stretch>
+                  </pic:blipFill>
+                  <pic:spPr>
+                    <a:xfrm>
+                      <a:off x="0" y="0"/>
+                      <a:ext cx="1857375" cy="647700"/>
+                    </a:xfrm>
+                    <a:prstGeom prst="rect">
+                      <a:avLst/>
+                    </a:prstGeom>
+                    <a:noFill/>
+                    <a:ln>
+                      <a:noFill/>
+                    </a:ln>
+                  </pic:spPr>
+                </pic:pic>
+              </a:graphicData>
+            </a:graphic>
+          </wp:inline>
+        </w:drawing>
+      </w:r>
+    </w:p>
+    <w:p>
+      <w:pPr>
+        <w:spacing w:line="240" w:lineRule="auto"/>
+        <w:ind w:firstLine="425"/>
+        <w:jc w:val="center"/>
+        <w:rPr>
+          <w:rFonts w:hint="default"/>
+          <w:lang w:val="pt-PT"/>
+        </w:rPr>
+      </w:pPr>
+    </w:p>
+    <w:p>
+      <w:pPr>
+        <w:spacing w:line="240" w:lineRule="auto"/>
+        <w:ind w:firstLine="425"/>
+        <w:jc w:val="both"/>
+        <w:rPr>
+          <w:rFonts w:hint="default"/>
+          <w:lang w:val="pt-PT"/>
+        </w:rPr>
+      </w:pPr>
+      <w:r>
+        <w:rPr>
+          <w:rFonts w:hint="default"/>
+          <w:lang w:val="pt-PT"/>
+        </w:rPr>
+        <w:t>O comando “exit” termina o programa avião.</w:t>
+      </w:r>
+      <w:bookmarkStart w:id="26" w:name="_GoBack"/>
+      <w:bookmarkEnd w:id="26"/>
+    </w:p>
+    <w:p>
+      <w:pPr>
+        <w:rPr>
+          <w:rFonts w:hint="default"/>
+          <w:lang w:val="pt-PT"/>
+        </w:rPr>
+      </w:pPr>
     </w:p>
     <w:sectPr>
       <w:footerReference r:id="rId7" w:type="default"/>
@@ -2762,7 +5335,7 @@
 <w:ftr xmlns:wpc="http://schemas.microsoft.com/office/word/2010/wordprocessingCanvas" xmlns:mc="http://schemas.openxmlformats.org/markup-compatibility/2006" xmlns:o="urn:schemas-microsoft-com:office:office" xmlns:r="http://schemas.openxmlformats.org/officeDocument/2006/relationships" xmlns:m="http://schemas.openxmlformats.org/officeDocument/2006/math" xmlns:v="urn:schemas-microsoft-com:vml" xmlns:wp14="http://schemas.microsoft.com/office/word/2010/wordprocessingDrawing" xmlns:wp="http://schemas.openxmlformats.org/drawingml/2006/wordprocessingDrawing" xmlns:w10="urn:schemas-microsoft-com:office:word" xmlns:w="http://schemas.openxmlformats.org/wordprocessingml/2006/main" xmlns:w14="http://schemas.microsoft.com/office/word/2010/wordml" xmlns:w15="http://schemas.microsoft.com/office/word/2012/wordml" xmlns:wpg="http://schemas.microsoft.com/office/word/2010/wordprocessingGroup" xmlns:wpi="http://schemas.microsoft.com/office/word/2010/wordprocessingInk" xmlns:wne="http://schemas.microsoft.com/office/word/2006/wordml" xmlns:wps="http://schemas.microsoft.com/office/word/2010/wordprocessingShape" xmlns:wpsCustomData="http://www.wps.cn/officeDocument/2013/wpsCustomData" mc:Ignorable="w14 w15 wp14">
   <w:p>
     <w:pPr>
-      <w:pStyle w:val="13"/>
+      <w:pStyle w:val="11"/>
     </w:pPr>
     <w:r>
       <w:rPr>
@@ -2819,7 +5392,7 @@
                       <w:txbxContent>
                         <w:p>
                           <w:pPr>
-                            <w:pStyle w:val="13"/>
+                            <w:pStyle w:val="11"/>
                           </w:pPr>
                           <w:r>
                             <w:fldChar w:fldCharType="begin"/>
@@ -2850,7 +5423,7 @@
         </mc:Choice>
         <mc:Fallback>
           <w:pict>
-            <v:shape id="Text Box 4" o:spid="_x0000_s1026" o:spt="202" type="#_x0000_t202" style="position:absolute;left:0pt;margin-top:0pt;height:144pt;width:144pt;mso-position-horizontal:outside;mso-position-horizontal-relative:margin;mso-wrap-style:none;z-index:251660288;mso-width-relative:page;mso-height-relative:page;" filled="f" stroked="f" coordsize="21600,21600" o:gfxdata="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">
+            <v:shape id="_x0000_s1026" o:spid="_x0000_s1026" o:spt="202" type="#_x0000_t202" style="position:absolute;left:0pt;margin-top:0pt;height:144pt;width:144pt;mso-position-horizontal:outside;mso-position-horizontal-relative:margin;mso-wrap-style:none;z-index:251660288;mso-width-relative:page;mso-height-relative:page;" filled="f" stroked="f" coordsize="21600,21600" o:gfxdata="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">
               <v:fill on="f" focussize="0,0"/>
               <v:stroke on="f" weight="0.5pt"/>
               <v:imagedata o:title=""/>
@@ -2859,7 +5432,7 @@
                 <w:txbxContent>
                   <w:p>
                     <w:pPr>
-                      <w:pStyle w:val="13"/>
+                      <w:pStyle w:val="11"/>
                     </w:pPr>
                     <w:r>
                       <w:fldChar w:fldCharType="begin"/>
@@ -2892,7 +5465,7 @@
 <w:ftr xmlns:wpc="http://schemas.microsoft.com/office/word/2010/wordprocessingCanvas" xmlns:mc="http://schemas.openxmlformats.org/markup-compatibility/2006" xmlns:o="urn:schemas-microsoft-com:office:office" xmlns:r="http://schemas.openxmlformats.org/officeDocument/2006/relationships" xmlns:m="http://schemas.openxmlformats.org/officeDocument/2006/math" xmlns:v="urn:schemas-microsoft-com:vml" xmlns:wp14="http://schemas.microsoft.com/office/word/2010/wordprocessingDrawing" xmlns:wp="http://schemas.openxmlformats.org/drawingml/2006/wordprocessingDrawing" xmlns:w10="urn:schemas-microsoft-com:office:word" xmlns:w="http://schemas.openxmlformats.org/wordprocessingml/2006/main" xmlns:w14="http://schemas.microsoft.com/office/word/2010/wordml" xmlns:w15="http://schemas.microsoft.com/office/word/2012/wordml" xmlns:wpg="http://schemas.microsoft.com/office/word/2010/wordprocessingGroup" xmlns:wpi="http://schemas.microsoft.com/office/word/2010/wordprocessingInk" xmlns:wne="http://schemas.microsoft.com/office/word/2006/wordml" xmlns:wps="http://schemas.microsoft.com/office/word/2010/wordprocessingShape" xmlns:wpsCustomData="http://www.wps.cn/officeDocument/2013/wpsCustomData" mc:Ignorable="w14 w15 wp14">
   <w:p>
     <w:pPr>
-      <w:pStyle w:val="13"/>
+      <w:pStyle w:val="11"/>
     </w:pPr>
     <w:r>
       <w:rPr>
@@ -2949,7 +5522,7 @@
                       <w:txbxContent>
                         <w:p>
                           <w:pPr>
-                            <w:pStyle w:val="13"/>
+                            <w:pStyle w:val="11"/>
                           </w:pPr>
                           <w:r>
                             <w:fldChar w:fldCharType="begin"/>
@@ -2980,7 +5553,7 @@
         </mc:Choice>
         <mc:Fallback>
           <w:pict>
-            <v:shape id="Text Box 5" o:spid="_x0000_s1026" o:spt="202" type="#_x0000_t202" style="position:absolute;left:0pt;margin-top:0pt;height:144pt;width:144pt;mso-position-horizontal:outside;mso-position-horizontal-relative:margin;mso-wrap-style:none;z-index:251661312;mso-width-relative:page;mso-height-relative:page;" filled="f" stroked="f" coordsize="21600,21600" o:gfxdata="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">
+            <v:shape id="_x0000_s1026" o:spid="_x0000_s1026" o:spt="202" type="#_x0000_t202" style="position:absolute;left:0pt;margin-top:0pt;height:144pt;width:144pt;mso-position-horizontal:outside;mso-position-horizontal-relative:margin;mso-wrap-style:none;z-index:251661312;mso-width-relative:page;mso-height-relative:page;" filled="f" stroked="f" coordsize="21600,21600" o:gfxdata="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">
               <v:fill on="f" focussize="0,0"/>
               <v:stroke on="f" weight="0.5pt"/>
               <v:imagedata o:title=""/>
@@ -2989,7 +5562,7 @@
                 <w:txbxContent>
                   <w:p>
                     <w:pPr>
-                      <w:pStyle w:val="13"/>
+                      <w:pStyle w:val="11"/>
                     </w:pPr>
                     <w:r>
                       <w:fldChar w:fldCharType="begin"/>
@@ -3022,7 +5595,7 @@
 <w:ftr xmlns:wpc="http://schemas.microsoft.com/office/word/2010/wordprocessingCanvas" xmlns:mc="http://schemas.openxmlformats.org/markup-compatibility/2006" xmlns:o="urn:schemas-microsoft-com:office:office" xmlns:r="http://schemas.openxmlformats.org/officeDocument/2006/relationships" xmlns:m="http://schemas.openxmlformats.org/officeDocument/2006/math" xmlns:v="urn:schemas-microsoft-com:vml" xmlns:wp14="http://schemas.microsoft.com/office/word/2010/wordprocessingDrawing" xmlns:wp="http://schemas.openxmlformats.org/drawingml/2006/wordprocessingDrawing" xmlns:w10="urn:schemas-microsoft-com:office:word" xmlns:w="http://schemas.openxmlformats.org/wordprocessingml/2006/main" xmlns:w14="http://schemas.microsoft.com/office/word/2010/wordml" xmlns:w15="http://schemas.microsoft.com/office/word/2012/wordml" xmlns:wpg="http://schemas.microsoft.com/office/word/2010/wordprocessingGroup" xmlns:wpi="http://schemas.microsoft.com/office/word/2010/wordprocessingInk" xmlns:wne="http://schemas.microsoft.com/office/word/2006/wordml" xmlns:wps="http://schemas.microsoft.com/office/word/2010/wordprocessingShape" xmlns:wpsCustomData="http://www.wps.cn/officeDocument/2013/wpsCustomData" mc:Ignorable="w14 w15 wp14">
   <w:p>
     <w:pPr>
-      <w:pStyle w:val="13"/>
+      <w:pStyle w:val="11"/>
     </w:pPr>
     <w:r>
       <w:rPr>
@@ -3079,7 +5652,7 @@
                       <w:txbxContent>
                         <w:p>
                           <w:pPr>
-                            <w:pStyle w:val="13"/>
+                            <w:pStyle w:val="11"/>
                           </w:pPr>
                           <w:r>
                             <w:fldChar w:fldCharType="begin"/>
@@ -3110,7 +5683,7 @@
         </mc:Choice>
         <mc:Fallback>
           <w:pict>
-            <v:shape id="Text Box 6" o:spid="_x0000_s1026" o:spt="202" type="#_x0000_t202" style="position:absolute;left:0pt;margin-top:0pt;height:144pt;width:144pt;mso-position-horizontal:outside;mso-position-horizontal-relative:margin;mso-wrap-style:none;z-index:251662336;mso-width-relative:page;mso-height-relative:page;" filled="f" stroked="f" coordsize="21600,21600" o:gfxdata="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">
+            <v:shape id="_x0000_s1026" o:spid="_x0000_s1026" o:spt="202" type="#_x0000_t202" style="position:absolute;left:0pt;margin-top:0pt;height:144pt;width:144pt;mso-position-horizontal:outside;mso-position-horizontal-relative:margin;mso-wrap-style:none;z-index:251662336;mso-width-relative:page;mso-height-relative:page;" filled="f" stroked="f" coordsize="21600,21600" o:gfxdata="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">
               <v:fill on="f" focussize="0,0"/>
               <v:stroke on="f" weight="0.5pt"/>
               <v:imagedata o:title=""/>
@@ -3119,7 +5692,7 @@
                 <w:txbxContent>
                   <w:p>
                     <w:pPr>
-                      <w:pStyle w:val="13"/>
+                      <w:pStyle w:val="11"/>
                     </w:pPr>
                     <w:r>
                       <w:fldChar w:fldCharType="begin"/>
@@ -3152,7 +5725,7 @@
 <w:hdr xmlns:wpc="http://schemas.microsoft.com/office/word/2010/wordprocessingCanvas" xmlns:mc="http://schemas.openxmlformats.org/markup-compatibility/2006" xmlns:o="urn:schemas-microsoft-com:office:office" xmlns:r="http://schemas.openxmlformats.org/officeDocument/2006/relationships" xmlns:m="http://schemas.openxmlformats.org/officeDocument/2006/math" xmlns:v="urn:schemas-microsoft-com:vml" xmlns:wp14="http://schemas.microsoft.com/office/word/2010/wordprocessingDrawing" xmlns:wp="http://schemas.openxmlformats.org/drawingml/2006/wordprocessingDrawing" xmlns:w10="urn:schemas-microsoft-com:office:word" xmlns:w="http://schemas.openxmlformats.org/wordprocessingml/2006/main" xmlns:w14="http://schemas.microsoft.com/office/word/2010/wordml" xmlns:w15="http://schemas.microsoft.com/office/word/2012/wordml" xmlns:wpg="http://schemas.microsoft.com/office/word/2010/wordprocessingGroup" xmlns:wpi="http://schemas.microsoft.com/office/word/2010/wordprocessingInk" xmlns:wne="http://schemas.microsoft.com/office/word/2006/wordml" xmlns:wps="http://schemas.microsoft.com/office/word/2010/wordprocessingShape" xmlns:wpsCustomData="http://www.wps.cn/officeDocument/2013/wpsCustomData" mc:Ignorable="w14 w15 wp14">
   <w:p>
     <w:pPr>
-      <w:pStyle w:val="14"/>
+      <w:pStyle w:val="12"/>
       <w:pBdr>
         <w:bottom w:val="none" w:color="auto" w:sz="0" w:space="0"/>
       </w:pBdr>
@@ -3259,7 +5832,7 @@
   </w:p>
   <w:p>
     <w:pPr>
-      <w:pStyle w:val="14"/>
+      <w:pStyle w:val="12"/>
       <w:pBdr>
         <w:bottom w:val="none" w:color="auto" w:sz="0" w:space="0"/>
       </w:pBdr>
@@ -3292,7 +5865,7 @@
 <w:hdr xmlns:wpc="http://schemas.microsoft.com/office/word/2010/wordprocessingCanvas" xmlns:mc="http://schemas.openxmlformats.org/markup-compatibility/2006" xmlns:o="urn:schemas-microsoft-com:office:office" xmlns:r="http://schemas.openxmlformats.org/officeDocument/2006/relationships" xmlns:m="http://schemas.openxmlformats.org/officeDocument/2006/math" xmlns:v="urn:schemas-microsoft-com:vml" xmlns:wp14="http://schemas.microsoft.com/office/word/2010/wordprocessingDrawing" xmlns:wp="http://schemas.openxmlformats.org/drawingml/2006/wordprocessingDrawing" xmlns:w10="urn:schemas-microsoft-com:office:word" xmlns:w="http://schemas.openxmlformats.org/wordprocessingml/2006/main" xmlns:w14="http://schemas.microsoft.com/office/word/2010/wordml" xmlns:w15="http://schemas.microsoft.com/office/word/2012/wordml" xmlns:wpg="http://schemas.microsoft.com/office/word/2010/wordprocessingGroup" xmlns:wpi="http://schemas.microsoft.com/office/word/2010/wordprocessingInk" xmlns:wne="http://schemas.microsoft.com/office/word/2006/wordml" xmlns:wps="http://schemas.microsoft.com/office/word/2010/wordprocessingShape" xmlns:wpsCustomData="http://www.wps.cn/officeDocument/2013/wpsCustomData" mc:Ignorable="w14 w15 wp14">
   <w:p>
     <w:pPr>
-      <w:pStyle w:val="14"/>
+      <w:pStyle w:val="12"/>
       <w:pBdr>
         <w:bottom w:val="none" w:color="auto" w:sz="0" w:space="0"/>
       </w:pBdr>
@@ -3613,6 +6186,104 @@
     <w:lsdException w:unhideWhenUsed="0" w:uiPriority="0" w:semiHidden="0" w:name="Balloon Text"/>
     <w:lsdException w:unhideWhenUsed="0" w:uiPriority="0" w:semiHidden="0" w:name="Table Grid"/>
     <w:lsdException w:unhideWhenUsed="0" w:uiPriority="0" w:semiHidden="0" w:name="Table Theme"/>
+    <w:lsdException w:unhideWhenUsed="0" w:uiPriority="60" w:semiHidden="0" w:name="Light Shading"/>
+    <w:lsdException w:unhideWhenUsed="0" w:uiPriority="61" w:semiHidden="0" w:name="Light List"/>
+    <w:lsdException w:unhideWhenUsed="0" w:uiPriority="62" w:semiHidden="0" w:name="Light Grid"/>
+    <w:lsdException w:unhideWhenUsed="0" w:uiPriority="63" w:semiHidden="0" w:name="Medium Shading 1"/>
+    <w:lsdException w:unhideWhenUsed="0" w:uiPriority="64" w:semiHidden="0" w:name="Medium Shading 2"/>
+    <w:lsdException w:unhideWhenUsed="0" w:uiPriority="65" w:semiHidden="0" w:name="Medium List 1"/>
+    <w:lsdException w:unhideWhenUsed="0" w:uiPriority="66" w:semiHidden="0" w:name="Medium List 2"/>
+    <w:lsdException w:unhideWhenUsed="0" w:uiPriority="67" w:semiHidden="0" w:name="Medium Grid 1"/>
+    <w:lsdException w:unhideWhenUsed="0" w:uiPriority="68" w:semiHidden="0" w:name="Medium Grid 2"/>
+    <w:lsdException w:unhideWhenUsed="0" w:uiPriority="69" w:semiHidden="0" w:name="Medium Grid 3"/>
+    <w:lsdException w:unhideWhenUsed="0" w:uiPriority="70" w:semiHidden="0" w:name="Dark List"/>
+    <w:lsdException w:unhideWhenUsed="0" w:uiPriority="71" w:semiHidden="0" w:name="Colorful Shading"/>
+    <w:lsdException w:unhideWhenUsed="0" w:uiPriority="72" w:semiHidden="0" w:name="Colorful List"/>
+    <w:lsdException w:unhideWhenUsed="0" w:uiPriority="73" w:semiHidden="0" w:name="Colorful Grid"/>
+    <w:lsdException w:unhideWhenUsed="0" w:uiPriority="60" w:semiHidden="0" w:name="Light Shading Accent 1"/>
+    <w:lsdException w:unhideWhenUsed="0" w:uiPriority="61" w:semiHidden="0" w:name="Light List Accent 1"/>
+    <w:lsdException w:unhideWhenUsed="0" w:uiPriority="62" w:semiHidden="0" w:name="Light Grid Accent 1"/>
+    <w:lsdException w:unhideWhenUsed="0" w:uiPriority="63" w:semiHidden="0" w:name="Medium Shading 1 Accent 1"/>
+    <w:lsdException w:unhideWhenUsed="0" w:uiPriority="64" w:semiHidden="0" w:name="Medium Shading 2 Accent 1"/>
+    <w:lsdException w:unhideWhenUsed="0" w:uiPriority="65" w:semiHidden="0" w:name="Medium List 1 Accent 1"/>
+    <w:lsdException w:unhideWhenUsed="0" w:uiPriority="66" w:semiHidden="0" w:name="Medium List 2 Accent 1"/>
+    <w:lsdException w:unhideWhenUsed="0" w:uiPriority="67" w:semiHidden="0" w:name="Medium Grid 1 Accent 1"/>
+    <w:lsdException w:unhideWhenUsed="0" w:uiPriority="68" w:semiHidden="0" w:name="Medium Grid 2 Accent 1"/>
+    <w:lsdException w:unhideWhenUsed="0" w:uiPriority="69" w:semiHidden="0" w:name="Medium Grid 3 Accent 1"/>
+    <w:lsdException w:unhideWhenUsed="0" w:uiPriority="70" w:semiHidden="0" w:name="Dark List Accent 1"/>
+    <w:lsdException w:unhideWhenUsed="0" w:uiPriority="71" w:semiHidden="0" w:name="Colorful Shading Accent 1"/>
+    <w:lsdException w:qFormat="1" w:unhideWhenUsed="0" w:uiPriority="72" w:semiHidden="0" w:name="Colorful List Accent 1"/>
+    <w:lsdException w:unhideWhenUsed="0" w:uiPriority="73" w:semiHidden="0" w:name="Colorful Grid Accent 1"/>
+    <w:lsdException w:unhideWhenUsed="0" w:uiPriority="60" w:semiHidden="0" w:name="Light Shading Accent 2"/>
+    <w:lsdException w:unhideWhenUsed="0" w:uiPriority="61" w:semiHidden="0" w:name="Light List Accent 2"/>
+    <w:lsdException w:unhideWhenUsed="0" w:uiPriority="62" w:semiHidden="0" w:name="Light Grid Accent 2"/>
+    <w:lsdException w:unhideWhenUsed="0" w:uiPriority="63" w:semiHidden="0" w:name="Medium Shading 1 Accent 2"/>
+    <w:lsdException w:unhideWhenUsed="0" w:uiPriority="64" w:semiHidden="0" w:name="Medium Shading 2 Accent 2"/>
+    <w:lsdException w:unhideWhenUsed="0" w:uiPriority="65" w:semiHidden="0" w:name="Medium List 1 Accent 2"/>
+    <w:lsdException w:unhideWhenUsed="0" w:uiPriority="66" w:semiHidden="0" w:name="Medium List 2 Accent 2"/>
+    <w:lsdException w:unhideWhenUsed="0" w:uiPriority="67" w:semiHidden="0" w:name="Medium Grid 1 Accent 2"/>
+    <w:lsdException w:unhideWhenUsed="0" w:uiPriority="68" w:semiHidden="0" w:name="Medium Grid 2 Accent 2"/>
+    <w:lsdException w:unhideWhenUsed="0" w:uiPriority="69" w:semiHidden="0" w:name="Medium Grid 3 Accent 2"/>
+    <w:lsdException w:unhideWhenUsed="0" w:uiPriority="70" w:semiHidden="0" w:name="Dark List Accent 2"/>
+    <w:lsdException w:unhideWhenUsed="0" w:uiPriority="71" w:semiHidden="0" w:name="Colorful Shading Accent 2"/>
+    <w:lsdException w:qFormat="1" w:unhideWhenUsed="0" w:uiPriority="72" w:semiHidden="0" w:name="Colorful List Accent 2"/>
+    <w:lsdException w:unhideWhenUsed="0" w:uiPriority="73" w:semiHidden="0" w:name="Colorful Grid Accent 2"/>
+    <w:lsdException w:unhideWhenUsed="0" w:uiPriority="60" w:semiHidden="0" w:name="Light Shading Accent 3"/>
+    <w:lsdException w:unhideWhenUsed="0" w:uiPriority="61" w:semiHidden="0" w:name="Light List Accent 3"/>
+    <w:lsdException w:unhideWhenUsed="0" w:uiPriority="62" w:semiHidden="0" w:name="Light Grid Accent 3"/>
+    <w:lsdException w:unhideWhenUsed="0" w:uiPriority="63" w:semiHidden="0" w:name="Medium Shading 1 Accent 3"/>
+    <w:lsdException w:unhideWhenUsed="0" w:uiPriority="64" w:semiHidden="0" w:name="Medium Shading 2 Accent 3"/>
+    <w:lsdException w:unhideWhenUsed="0" w:uiPriority="65" w:semiHidden="0" w:name="Medium List 1 Accent 3"/>
+    <w:lsdException w:unhideWhenUsed="0" w:uiPriority="66" w:semiHidden="0" w:name="Medium List 2 Accent 3"/>
+    <w:lsdException w:unhideWhenUsed="0" w:uiPriority="67" w:semiHidden="0" w:name="Medium Grid 1 Accent 3"/>
+    <w:lsdException w:unhideWhenUsed="0" w:uiPriority="68" w:semiHidden="0" w:name="Medium Grid 2 Accent 3"/>
+    <w:lsdException w:unhideWhenUsed="0" w:uiPriority="69" w:semiHidden="0" w:name="Medium Grid 3 Accent 3"/>
+    <w:lsdException w:unhideWhenUsed="0" w:uiPriority="70" w:semiHidden="0" w:name="Dark List Accent 3"/>
+    <w:lsdException w:unhideWhenUsed="0" w:uiPriority="71" w:semiHidden="0" w:name="Colorful Shading Accent 3"/>
+    <w:lsdException w:unhideWhenUsed="0" w:uiPriority="72" w:semiHidden="0" w:name="Colorful List Accent 3"/>
+    <w:lsdException w:unhideWhenUsed="0" w:uiPriority="73" w:semiHidden="0" w:name="Colorful Grid Accent 3"/>
+    <w:lsdException w:unhideWhenUsed="0" w:uiPriority="60" w:semiHidden="0" w:name="Light Shading Accent 4"/>
+    <w:lsdException w:unhideWhenUsed="0" w:uiPriority="61" w:semiHidden="0" w:name="Light List Accent 4"/>
+    <w:lsdException w:unhideWhenUsed="0" w:uiPriority="62" w:semiHidden="0" w:name="Light Grid Accent 4"/>
+    <w:lsdException w:unhideWhenUsed="0" w:uiPriority="63" w:semiHidden="0" w:name="Medium Shading 1 Accent 4"/>
+    <w:lsdException w:unhideWhenUsed="0" w:uiPriority="64" w:semiHidden="0" w:name="Medium Shading 2 Accent 4"/>
+    <w:lsdException w:unhideWhenUsed="0" w:uiPriority="65" w:semiHidden="0" w:name="Medium List 1 Accent 4"/>
+    <w:lsdException w:unhideWhenUsed="0" w:uiPriority="66" w:semiHidden="0" w:name="Medium List 2 Accent 4"/>
+    <w:lsdException w:unhideWhenUsed="0" w:uiPriority="67" w:semiHidden="0" w:name="Medium Grid 1 Accent 4"/>
+    <w:lsdException w:unhideWhenUsed="0" w:uiPriority="68" w:semiHidden="0" w:name="Medium Grid 2 Accent 4"/>
+    <w:lsdException w:unhideWhenUsed="0" w:uiPriority="69" w:semiHidden="0" w:name="Medium Grid 3 Accent 4"/>
+    <w:lsdException w:unhideWhenUsed="0" w:uiPriority="70" w:semiHidden="0" w:name="Dark List Accent 4"/>
+    <w:lsdException w:unhideWhenUsed="0" w:uiPriority="71" w:semiHidden="0" w:name="Colorful Shading Accent 4"/>
+    <w:lsdException w:unhideWhenUsed="0" w:uiPriority="72" w:semiHidden="0" w:name="Colorful List Accent 4"/>
+    <w:lsdException w:unhideWhenUsed="0" w:uiPriority="73" w:semiHidden="0" w:name="Colorful Grid Accent 4"/>
+    <w:lsdException w:unhideWhenUsed="0" w:uiPriority="60" w:semiHidden="0" w:name="Light Shading Accent 5"/>
+    <w:lsdException w:unhideWhenUsed="0" w:uiPriority="61" w:semiHidden="0" w:name="Light List Accent 5"/>
+    <w:lsdException w:unhideWhenUsed="0" w:uiPriority="62" w:semiHidden="0" w:name="Light Grid Accent 5"/>
+    <w:lsdException w:unhideWhenUsed="0" w:uiPriority="63" w:semiHidden="0" w:name="Medium Shading 1 Accent 5"/>
+    <w:lsdException w:unhideWhenUsed="0" w:uiPriority="64" w:semiHidden="0" w:name="Medium Shading 2 Accent 5"/>
+    <w:lsdException w:unhideWhenUsed="0" w:uiPriority="65" w:semiHidden="0" w:name="Medium List 1 Accent 5"/>
+    <w:lsdException w:unhideWhenUsed="0" w:uiPriority="66" w:semiHidden="0" w:name="Medium List 2 Accent 5"/>
+    <w:lsdException w:unhideWhenUsed="0" w:uiPriority="67" w:semiHidden="0" w:name="Medium Grid 1 Accent 5"/>
+    <w:lsdException w:unhideWhenUsed="0" w:uiPriority="68" w:semiHidden="0" w:name="Medium Grid 2 Accent 5"/>
+    <w:lsdException w:unhideWhenUsed="0" w:uiPriority="69" w:semiHidden="0" w:name="Medium Grid 3 Accent 5"/>
+    <w:lsdException w:unhideWhenUsed="0" w:uiPriority="70" w:semiHidden="0" w:name="Dark List Accent 5"/>
+    <w:lsdException w:unhideWhenUsed="0" w:uiPriority="71" w:semiHidden="0" w:name="Colorful Shading Accent 5"/>
+    <w:lsdException w:unhideWhenUsed="0" w:uiPriority="72" w:semiHidden="0" w:name="Colorful List Accent 5"/>
+    <w:lsdException w:unhideWhenUsed="0" w:uiPriority="73" w:semiHidden="0" w:name="Colorful Grid Accent 5"/>
+    <w:lsdException w:unhideWhenUsed="0" w:uiPriority="60" w:semiHidden="0" w:name="Light Shading Accent 6"/>
+    <w:lsdException w:unhideWhenUsed="0" w:uiPriority="61" w:semiHidden="0" w:name="Light List Accent 6"/>
+    <w:lsdException w:unhideWhenUsed="0" w:uiPriority="62" w:semiHidden="0" w:name="Light Grid Accent 6"/>
+    <w:lsdException w:unhideWhenUsed="0" w:uiPriority="63" w:semiHidden="0" w:name="Medium Shading 1 Accent 6"/>
+    <w:lsdException w:unhideWhenUsed="0" w:uiPriority="64" w:semiHidden="0" w:name="Medium Shading 2 Accent 6"/>
+    <w:lsdException w:unhideWhenUsed="0" w:uiPriority="65" w:semiHidden="0" w:name="Medium List 1 Accent 6"/>
+    <w:lsdException w:unhideWhenUsed="0" w:uiPriority="66" w:semiHidden="0" w:name="Medium List 2 Accent 6"/>
+    <w:lsdException w:unhideWhenUsed="0" w:uiPriority="67" w:semiHidden="0" w:name="Medium Grid 1 Accent 6"/>
+    <w:lsdException w:unhideWhenUsed="0" w:uiPriority="68" w:semiHidden="0" w:name="Medium Grid 2 Accent 6"/>
+    <w:lsdException w:unhideWhenUsed="0" w:uiPriority="69" w:semiHidden="0" w:name="Medium Grid 3 Accent 6"/>
+    <w:lsdException w:unhideWhenUsed="0" w:uiPriority="70" w:semiHidden="0" w:name="Dark List Accent 6"/>
+    <w:lsdException w:unhideWhenUsed="0" w:uiPriority="71" w:semiHidden="0" w:name="Colorful Shading Accent 6"/>
+    <w:lsdException w:unhideWhenUsed="0" w:uiPriority="72" w:semiHidden="0" w:name="Colorful List Accent 6"/>
+    <w:lsdException w:unhideWhenUsed="0" w:uiPriority="73" w:semiHidden="0" w:name="Colorful Grid Accent 6"/>
   </w:latentStyles>
   <w:style w:type="paragraph" w:default="1" w:styleId="1">
     <w:name w:val="Normal"/>
@@ -3783,23 +6454,6 @@
     </w:tblPr>
   </w:style>
   <w:style w:type="paragraph" w:styleId="11">
-    <w:name w:val="toc 1"/>
-    <w:basedOn w:val="1"/>
-    <w:next w:val="1"/>
-    <w:qFormat/>
-    <w:uiPriority w:val="0"/>
-  </w:style>
-  <w:style w:type="paragraph" w:styleId="12">
-    <w:name w:val="toc 3"/>
-    <w:basedOn w:val="1"/>
-    <w:next w:val="1"/>
-    <w:qFormat/>
-    <w:uiPriority w:val="0"/>
-    <w:pPr>
-      <w:ind w:left="840" w:leftChars="400"/>
-    </w:pPr>
-  </w:style>
-  <w:style w:type="paragraph" w:styleId="13">
     <w:name w:val="footer"/>
     <w:basedOn w:val="1"/>
     <w:qFormat/>
@@ -3817,7 +6471,7 @@
       <w:szCs w:val="18"/>
     </w:rPr>
   </w:style>
-  <w:style w:type="paragraph" w:styleId="14">
+  <w:style w:type="paragraph" w:styleId="12">
     <w:name w:val="header"/>
     <w:basedOn w:val="1"/>
     <w:uiPriority w:val="0"/>
@@ -3833,13 +6487,30 @@
       <w:szCs w:val="18"/>
     </w:rPr>
   </w:style>
-  <w:style w:type="paragraph" w:styleId="15">
+  <w:style w:type="paragraph" w:styleId="13">
+    <w:name w:val="toc 1"/>
+    <w:basedOn w:val="1"/>
+    <w:next w:val="1"/>
+    <w:qFormat/>
+    <w:uiPriority w:val="0"/>
+  </w:style>
+  <w:style w:type="paragraph" w:styleId="14">
     <w:name w:val="toc 2"/>
     <w:basedOn w:val="1"/>
     <w:next w:val="1"/>
     <w:uiPriority w:val="0"/>
     <w:pPr>
       <w:ind w:left="420" w:leftChars="200"/>
+    </w:pPr>
+  </w:style>
+  <w:style w:type="paragraph" w:styleId="15">
+    <w:name w:val="toc 3"/>
+    <w:basedOn w:val="1"/>
+    <w:next w:val="1"/>
+    <w:qFormat/>
+    <w:uiPriority w:val="0"/>
+    <w:pPr>
+      <w:ind w:left="840" w:leftChars="400"/>
     </w:pPr>
   </w:style>
   <w:style w:type="paragraph" w:customStyle="1" w:styleId="16">
@@ -3865,6 +6536,7 @@
     <w:name w:val="Header2"/>
     <w:basedOn w:val="3"/>
     <w:next w:val="1"/>
+    <w:qFormat/>
     <w:uiPriority w:val="0"/>
     <w:pPr>
       <w:numPr>

</xml_diff>